<commit_message>
added the animation and transitions
</commit_message>
<xml_diff>
--- a/Hangman/hangmanTutorial.docx
+++ b/Hangman/hangmanTutorial.docx
@@ -41,89 +41,184 @@
         </w:rPr>
         <w:t xml:space="preserve"> </w:t>
       </w:r>
-      <w:r>
-        <w:rPr>
-          <w:rStyle w:val="HTMLCode"/>
-          <w:rFonts w:eastAsiaTheme="majorEastAsia"/>
-          <w:sz w:val="21"/>
-          <w:szCs w:val="21"/>
-        </w:rPr>
-        <w:t>playB</w:t>
-      </w:r>
-      <w:r>
-        <w:rPr>
-          <w:rStyle w:val="HTMLCode"/>
-          <w:rFonts w:eastAsiaTheme="majorEastAsia"/>
-          <w:sz w:val="21"/>
-          <w:szCs w:val="21"/>
-        </w:rPr>
-        <w:t>utton</w:t>
-      </w:r>
-      <w:r>
-        <w:rPr>
-          <w:rStyle w:val="HTMLCode"/>
-          <w:rFonts w:eastAsiaTheme="majorEastAsia"/>
-          <w:sz w:val="21"/>
-          <w:szCs w:val="21"/>
-        </w:rPr>
-        <w:t>.setOnClickListener(this);</w:t>
-      </w:r>
-    </w:p>
-    <w:p>
-      <w:pPr>
-        <w:rPr>
-          <w:rStyle w:val="HTMLCode"/>
-          <w:rFonts w:eastAsiaTheme="majorEastAsia"/>
-          <w:sz w:val="21"/>
-          <w:szCs w:val="21"/>
-        </w:rPr>
-      </w:pPr>
-      <w:r>
-        <w:rPr>
-          <w:rStyle w:val="HTMLCode"/>
-          <w:rFonts w:eastAsiaTheme="majorEastAsia"/>
-          <w:sz w:val="21"/>
-          <w:szCs w:val="21"/>
-        </w:rPr>
-        <w:t>Then change the public class mainactivity to implement OnClickListner</w:t>
-      </w:r>
-    </w:p>
-    <w:p>
-      <w:pPr>
-        <w:rPr>
-          <w:rStyle w:val="HTMLCode"/>
-          <w:rFonts w:eastAsiaTheme="majorEastAsia"/>
-          <w:sz w:val="21"/>
-          <w:szCs w:val="21"/>
-        </w:rPr>
-      </w:pPr>
-      <w:r>
-        <w:rPr>
-          <w:rStyle w:val="HTMLCode"/>
-          <w:rFonts w:eastAsiaTheme="majorEastAsia"/>
-          <w:sz w:val="21"/>
-          <w:szCs w:val="21"/>
-        </w:rPr>
-        <w:t>Then create the onClick method for button after the onCreate</w:t>
-      </w:r>
-    </w:p>
-    <w:p>
-      <w:pPr>
-        <w:rPr>
-          <w:rStyle w:val="HTMLCode"/>
-          <w:rFonts w:eastAsiaTheme="majorEastAsia"/>
-          <w:sz w:val="21"/>
-          <w:szCs w:val="21"/>
-        </w:rPr>
-      </w:pPr>
-      <w:r>
-        <w:rPr>
-          <w:rStyle w:val="HTMLCode"/>
-          <w:rFonts w:eastAsiaTheme="majorEastAsia"/>
-          <w:sz w:val="21"/>
-          <w:szCs w:val="21"/>
-        </w:rPr>
-        <w:t>In the onClick we need to check if the user actually pressed the play button so we use an if statement</w:t>
+      <w:proofErr w:type="spellStart"/>
+      <w:r>
+        <w:rPr>
+          <w:rStyle w:val="HTMLCode"/>
+          <w:rFonts w:eastAsiaTheme="majorEastAsia"/>
+          <w:sz w:val="21"/>
+          <w:szCs w:val="21"/>
+        </w:rPr>
+        <w:t>playButton.setOnClickListener</w:t>
+      </w:r>
+      <w:proofErr w:type="spellEnd"/>
+      <w:r>
+        <w:rPr>
+          <w:rStyle w:val="HTMLCode"/>
+          <w:rFonts w:eastAsiaTheme="majorEastAsia"/>
+          <w:sz w:val="21"/>
+          <w:szCs w:val="21"/>
+        </w:rPr>
+        <w:t>(this);</w:t>
+      </w:r>
+    </w:p>
+    <w:p>
+      <w:pPr>
+        <w:rPr>
+          <w:rStyle w:val="HTMLCode"/>
+          <w:rFonts w:eastAsiaTheme="majorEastAsia"/>
+          <w:sz w:val="21"/>
+          <w:szCs w:val="21"/>
+        </w:rPr>
+      </w:pPr>
+      <w:r>
+        <w:rPr>
+          <w:rStyle w:val="HTMLCode"/>
+          <w:rFonts w:eastAsiaTheme="majorEastAsia"/>
+          <w:sz w:val="21"/>
+          <w:szCs w:val="21"/>
+        </w:rPr>
+        <w:t xml:space="preserve">Then change the public class </w:t>
+      </w:r>
+      <w:proofErr w:type="spellStart"/>
+      <w:r>
+        <w:rPr>
+          <w:rStyle w:val="HTMLCode"/>
+          <w:rFonts w:eastAsiaTheme="majorEastAsia"/>
+          <w:sz w:val="21"/>
+          <w:szCs w:val="21"/>
+        </w:rPr>
+        <w:t>mainactivity</w:t>
+      </w:r>
+      <w:proofErr w:type="spellEnd"/>
+      <w:r>
+        <w:rPr>
+          <w:rStyle w:val="HTMLCode"/>
+          <w:rFonts w:eastAsiaTheme="majorEastAsia"/>
+          <w:sz w:val="21"/>
+          <w:szCs w:val="21"/>
+        </w:rPr>
+        <w:t xml:space="preserve"> to implement </w:t>
+      </w:r>
+      <w:proofErr w:type="spellStart"/>
+      <w:r>
+        <w:rPr>
+          <w:rStyle w:val="HTMLCode"/>
+          <w:rFonts w:eastAsiaTheme="majorEastAsia"/>
+          <w:sz w:val="21"/>
+          <w:szCs w:val="21"/>
+        </w:rPr>
+        <w:t>OnClickListner</w:t>
+      </w:r>
+      <w:proofErr w:type="spellEnd"/>
+    </w:p>
+    <w:p>
+      <w:pPr>
+        <w:rPr>
+          <w:rStyle w:val="HTMLCode"/>
+          <w:rFonts w:eastAsiaTheme="majorEastAsia"/>
+          <w:sz w:val="21"/>
+          <w:szCs w:val="21"/>
+        </w:rPr>
+      </w:pPr>
+      <w:r>
+        <w:rPr>
+          <w:rStyle w:val="HTMLCode"/>
+          <w:rFonts w:eastAsiaTheme="majorEastAsia"/>
+          <w:sz w:val="21"/>
+          <w:szCs w:val="21"/>
+        </w:rPr>
+        <w:t xml:space="preserve">Then create the </w:t>
+      </w:r>
+      <w:proofErr w:type="spellStart"/>
+      <w:r>
+        <w:rPr>
+          <w:rStyle w:val="HTMLCode"/>
+          <w:rFonts w:eastAsiaTheme="majorEastAsia"/>
+          <w:sz w:val="21"/>
+          <w:szCs w:val="21"/>
+        </w:rPr>
+        <w:t>onClick</w:t>
+      </w:r>
+      <w:proofErr w:type="spellEnd"/>
+      <w:r>
+        <w:rPr>
+          <w:rStyle w:val="HTMLCode"/>
+          <w:rFonts w:eastAsiaTheme="majorEastAsia"/>
+          <w:sz w:val="21"/>
+          <w:szCs w:val="21"/>
+        </w:rPr>
+        <w:t xml:space="preserve"> method for button after the </w:t>
+      </w:r>
+      <w:proofErr w:type="spellStart"/>
+      <w:r>
+        <w:rPr>
+          <w:rStyle w:val="HTMLCode"/>
+          <w:rFonts w:eastAsiaTheme="majorEastAsia"/>
+          <w:sz w:val="21"/>
+          <w:szCs w:val="21"/>
+        </w:rPr>
+        <w:t>onCreate</w:t>
+      </w:r>
+      <w:proofErr w:type="spellEnd"/>
+    </w:p>
+    <w:p>
+      <w:pPr>
+        <w:rPr>
+          <w:rStyle w:val="HTMLCode"/>
+          <w:rFonts w:eastAsiaTheme="majorEastAsia"/>
+          <w:sz w:val="21"/>
+          <w:szCs w:val="21"/>
+        </w:rPr>
+      </w:pPr>
+      <w:r>
+        <w:rPr>
+          <w:rStyle w:val="HTMLCode"/>
+          <w:rFonts w:eastAsiaTheme="majorEastAsia"/>
+          <w:sz w:val="21"/>
+          <w:szCs w:val="21"/>
+        </w:rPr>
+        <w:t xml:space="preserve">In the </w:t>
+      </w:r>
+      <w:proofErr w:type="spellStart"/>
+      <w:r>
+        <w:rPr>
+          <w:rStyle w:val="HTMLCode"/>
+          <w:rFonts w:eastAsiaTheme="majorEastAsia"/>
+          <w:sz w:val="21"/>
+          <w:szCs w:val="21"/>
+        </w:rPr>
+        <w:t>onClick</w:t>
+      </w:r>
+      <w:proofErr w:type="spellEnd"/>
+      <w:r>
+        <w:rPr>
+          <w:rStyle w:val="HTMLCode"/>
+          <w:rFonts w:eastAsiaTheme="majorEastAsia"/>
+          <w:sz w:val="21"/>
+          <w:szCs w:val="21"/>
+        </w:rPr>
+        <w:t xml:space="preserve"> we need to check if the user actually pressed the play </w:t>
+      </w:r>
+      <w:proofErr w:type="gramStart"/>
+      <w:r>
+        <w:rPr>
+          <w:rStyle w:val="HTMLCode"/>
+          <w:rFonts w:eastAsiaTheme="majorEastAsia"/>
+          <w:sz w:val="21"/>
+          <w:szCs w:val="21"/>
+        </w:rPr>
+        <w:t>button</w:t>
+      </w:r>
+      <w:proofErr w:type="gramEnd"/>
+      <w:r>
+        <w:rPr>
+          <w:rStyle w:val="HTMLCode"/>
+          <w:rFonts w:eastAsiaTheme="majorEastAsia"/>
+          <w:sz w:val="21"/>
+          <w:szCs w:val="21"/>
+        </w:rPr>
+        <w:t xml:space="preserve"> so we use an if statement</w:t>
       </w:r>
     </w:p>
     <w:p>
@@ -165,7 +260,40 @@
           <w:szCs w:val="20"/>
           <w:lang w:eastAsia="en-CA"/>
         </w:rPr>
-        <w:t>(view.getId() == R.id.play</w:t>
+        <w:t>(</w:t>
+      </w:r>
+      <w:proofErr w:type="spellStart"/>
+      <w:r>
+        <w:rPr>
+          <w:rFonts w:ascii="Courier New" w:eastAsia="Times New Roman" w:hAnsi="Courier New" w:cs="Courier New"/>
+          <w:color w:val="3A3A3A"/>
+          <w:sz w:val="20"/>
+          <w:szCs w:val="20"/>
+          <w:lang w:eastAsia="en-CA"/>
+        </w:rPr>
+        <w:t>view.getId</w:t>
+      </w:r>
+      <w:proofErr w:type="spellEnd"/>
+      <w:r>
+        <w:rPr>
+          <w:rFonts w:ascii="Courier New" w:eastAsia="Times New Roman" w:hAnsi="Courier New" w:cs="Courier New"/>
+          <w:color w:val="3A3A3A"/>
+          <w:sz w:val="20"/>
+          <w:szCs w:val="20"/>
+          <w:lang w:eastAsia="en-CA"/>
+        </w:rPr>
+        <w:t xml:space="preserve">() == </w:t>
+      </w:r>
+      <w:proofErr w:type="spellStart"/>
+      <w:r>
+        <w:rPr>
+          <w:rFonts w:ascii="Courier New" w:eastAsia="Times New Roman" w:hAnsi="Courier New" w:cs="Courier New"/>
+          <w:color w:val="3A3A3A"/>
+          <w:sz w:val="20"/>
+          <w:szCs w:val="20"/>
+          <w:lang w:eastAsia="en-CA"/>
+        </w:rPr>
+        <w:t>R.id.play</w:t>
       </w:r>
       <w:r>
         <w:rPr>
@@ -177,6 +305,7 @@
         </w:rPr>
         <w:t>button</w:t>
       </w:r>
+      <w:proofErr w:type="spellEnd"/>
       <w:r>
         <w:rPr>
           <w:rFonts w:ascii="Courier New" w:eastAsia="Times New Roman" w:hAnsi="Courier New" w:cs="Courier New"/>
@@ -207,7 +336,18 @@
           <w:szCs w:val="20"/>
           <w:lang w:eastAsia="en-CA"/>
         </w:rPr>
-        <w:t>  Intent play</w:t>
+        <w:t xml:space="preserve">  Intent </w:t>
+      </w:r>
+      <w:proofErr w:type="spellStart"/>
+      <w:r>
+        <w:rPr>
+          <w:rFonts w:ascii="Courier New" w:eastAsia="Times New Roman" w:hAnsi="Courier New" w:cs="Courier New"/>
+          <w:color w:val="3A3A3A"/>
+          <w:sz w:val="20"/>
+          <w:szCs w:val="20"/>
+          <w:lang w:eastAsia="en-CA"/>
+        </w:rPr>
+        <w:t>play</w:t>
       </w:r>
       <w:r>
         <w:rPr>
@@ -227,7 +367,18 @@
           <w:szCs w:val="20"/>
           <w:lang w:eastAsia="en-CA"/>
         </w:rPr>
-        <w:t>Intent = new</w:t>
+        <w:t>Intent</w:t>
+      </w:r>
+      <w:proofErr w:type="spellEnd"/>
+      <w:r>
+        <w:rPr>
+          <w:rFonts w:ascii="Courier New" w:eastAsia="Times New Roman" w:hAnsi="Courier New" w:cs="Courier New"/>
+          <w:color w:val="3A3A3A"/>
+          <w:sz w:val="20"/>
+          <w:szCs w:val="20"/>
+          <w:lang w:eastAsia="en-CA"/>
+        </w:rPr>
+        <w:t xml:space="preserve"> = new</w:t>
       </w:r>
       <w:r>
         <w:rPr>
@@ -249,6 +400,7 @@
         </w:rPr>
         <w:t xml:space="preserve">Intent(this, </w:t>
       </w:r>
+      <w:proofErr w:type="spellStart"/>
       <w:r>
         <w:rPr>
           <w:rFonts w:ascii="Courier New" w:eastAsia="Times New Roman" w:hAnsi="Courier New" w:cs="Courier New"/>
@@ -267,7 +419,18 @@
           <w:szCs w:val="20"/>
           <w:lang w:eastAsia="en-CA"/>
         </w:rPr>
-        <w:t>GameActivity.class);</w:t>
+        <w:t>GameActivity.class</w:t>
+      </w:r>
+      <w:proofErr w:type="spellEnd"/>
+      <w:r>
+        <w:rPr>
+          <w:rFonts w:ascii="Courier New" w:eastAsia="Times New Roman" w:hAnsi="Courier New" w:cs="Courier New"/>
+          <w:color w:val="3A3A3A"/>
+          <w:sz w:val="20"/>
+          <w:szCs w:val="20"/>
+          <w:lang w:eastAsia="en-CA"/>
+        </w:rPr>
+        <w:t>);</w:t>
       </w:r>
     </w:p>
     <w:p>
@@ -289,7 +452,40 @@
           <w:szCs w:val="20"/>
           <w:lang w:eastAsia="en-CA"/>
         </w:rPr>
-        <w:t>  this.startActivity(play</w:t>
+        <w:t>  </w:t>
+      </w:r>
+      <w:proofErr w:type="spellStart"/>
+      <w:r>
+        <w:rPr>
+          <w:rFonts w:ascii="Courier New" w:eastAsia="Times New Roman" w:hAnsi="Courier New" w:cs="Courier New"/>
+          <w:color w:val="3A3A3A"/>
+          <w:sz w:val="20"/>
+          <w:szCs w:val="20"/>
+          <w:lang w:eastAsia="en-CA"/>
+        </w:rPr>
+        <w:t>this.startActivity</w:t>
+      </w:r>
+      <w:proofErr w:type="spellEnd"/>
+      <w:r>
+        <w:rPr>
+          <w:rFonts w:ascii="Courier New" w:eastAsia="Times New Roman" w:hAnsi="Courier New" w:cs="Courier New"/>
+          <w:color w:val="3A3A3A"/>
+          <w:sz w:val="20"/>
+          <w:szCs w:val="20"/>
+          <w:lang w:eastAsia="en-CA"/>
+        </w:rPr>
+        <w:t>(</w:t>
+      </w:r>
+      <w:proofErr w:type="spellStart"/>
+      <w:r>
+        <w:rPr>
+          <w:rFonts w:ascii="Courier New" w:eastAsia="Times New Roman" w:hAnsi="Courier New" w:cs="Courier New"/>
+          <w:color w:val="3A3A3A"/>
+          <w:sz w:val="20"/>
+          <w:szCs w:val="20"/>
+          <w:lang w:eastAsia="en-CA"/>
+        </w:rPr>
+        <w:t>play</w:t>
       </w:r>
       <w:r>
         <w:rPr>
@@ -309,7 +505,18 @@
           <w:szCs w:val="20"/>
           <w:lang w:eastAsia="en-CA"/>
         </w:rPr>
-        <w:t>Intent);</w:t>
+        <w:t>Intent</w:t>
+      </w:r>
+      <w:proofErr w:type="spellEnd"/>
+      <w:r>
+        <w:rPr>
+          <w:rFonts w:ascii="Courier New" w:eastAsia="Times New Roman" w:hAnsi="Courier New" w:cs="Courier New"/>
+          <w:color w:val="3A3A3A"/>
+          <w:sz w:val="20"/>
+          <w:szCs w:val="20"/>
+          <w:lang w:eastAsia="en-CA"/>
+        </w:rPr>
+        <w:t>);</w:t>
       </w:r>
     </w:p>
     <w:p>
@@ -539,7 +746,15 @@
     </w:p>
     <w:p>
       <w:r>
-        <w:t>After that start by need to make a instance of variable that hold the words</w:t>
+        <w:t xml:space="preserve">After that start by need to make </w:t>
+      </w:r>
+      <w:proofErr w:type="gramStart"/>
+      <w:r>
+        <w:t>a</w:t>
+      </w:r>
+      <w:proofErr w:type="gramEnd"/>
+      <w:r>
+        <w:t xml:space="preserve"> instance of variable that hold the words</w:t>
       </w:r>
     </w:p>
     <w:p>
@@ -571,6 +786,7 @@
         </w:rPr>
         <w:t xml:space="preserve">Resources </w:t>
       </w:r>
+      <w:proofErr w:type="spellStart"/>
       <w:r>
         <w:rPr>
           <w:rFonts w:ascii="Courier New" w:eastAsia="Times New Roman" w:hAnsi="Courier New" w:cs="Courier New"/>
@@ -581,15 +797,38 @@
         </w:rPr>
         <w:t>resources</w:t>
       </w:r>
-      <w:r>
-        <w:rPr>
-          <w:rFonts w:ascii="Courier New" w:eastAsia="Times New Roman" w:hAnsi="Courier New" w:cs="Courier New"/>
-          <w:color w:val="3A3A3A"/>
-          <w:sz w:val="20"/>
-          <w:szCs w:val="20"/>
-          <w:lang w:eastAsia="en-CA"/>
-        </w:rPr>
-        <w:t xml:space="preserve"> = getResources();</w:t>
+      <w:proofErr w:type="spellEnd"/>
+      <w:r>
+        <w:rPr>
+          <w:rFonts w:ascii="Courier New" w:eastAsia="Times New Roman" w:hAnsi="Courier New" w:cs="Courier New"/>
+          <w:color w:val="3A3A3A"/>
+          <w:sz w:val="20"/>
+          <w:szCs w:val="20"/>
+          <w:lang w:eastAsia="en-CA"/>
+        </w:rPr>
+        <w:t xml:space="preserve"> = </w:t>
+      </w:r>
+      <w:proofErr w:type="spellStart"/>
+      <w:r>
+        <w:rPr>
+          <w:rFonts w:ascii="Courier New" w:eastAsia="Times New Roman" w:hAnsi="Courier New" w:cs="Courier New"/>
+          <w:color w:val="3A3A3A"/>
+          <w:sz w:val="20"/>
+          <w:szCs w:val="20"/>
+          <w:lang w:eastAsia="en-CA"/>
+        </w:rPr>
+        <w:t>getResources</w:t>
+      </w:r>
+      <w:proofErr w:type="spellEnd"/>
+      <w:r>
+        <w:rPr>
+          <w:rFonts w:ascii="Courier New" w:eastAsia="Times New Roman" w:hAnsi="Courier New" w:cs="Courier New"/>
+          <w:color w:val="3A3A3A"/>
+          <w:sz w:val="20"/>
+          <w:szCs w:val="20"/>
+          <w:lang w:eastAsia="en-CA"/>
+        </w:rPr>
+        <w:t>();</w:t>
       </w:r>
     </w:p>
     <w:p>
@@ -603,6 +842,7 @@
           <w:lang w:eastAsia="en-CA"/>
         </w:rPr>
       </w:pPr>
+      <w:proofErr w:type="spellStart"/>
       <w:r>
         <w:rPr>
           <w:rFonts w:ascii="Courier New" w:eastAsia="Times New Roman" w:hAnsi="Courier New" w:cs="Courier New"/>
@@ -622,8 +862,20 @@
           <w:szCs w:val="20"/>
           <w:lang w:eastAsia="en-CA"/>
         </w:rPr>
-        <w:t xml:space="preserve">words = </w:t>
-      </w:r>
+        <w:t>words</w:t>
+      </w:r>
+      <w:proofErr w:type="spellEnd"/>
+      <w:r>
+        <w:rPr>
+          <w:rFonts w:ascii="Courier New" w:eastAsia="Times New Roman" w:hAnsi="Courier New" w:cs="Courier New"/>
+          <w:color w:val="3A3A3A"/>
+          <w:sz w:val="20"/>
+          <w:szCs w:val="20"/>
+          <w:lang w:eastAsia="en-CA"/>
+        </w:rPr>
+        <w:t xml:space="preserve"> = </w:t>
+      </w:r>
+      <w:proofErr w:type="spellStart"/>
       <w:r>
         <w:rPr>
           <w:rFonts w:ascii="Courier New" w:eastAsia="Times New Roman" w:hAnsi="Courier New" w:cs="Courier New"/>
@@ -642,18 +894,42 @@
           <w:szCs w:val="20"/>
           <w:lang w:eastAsia="en-CA"/>
         </w:rPr>
-        <w:t>.getStringArray(R.array.</w:t>
-      </w:r>
-      <w:r>
-        <w:rPr>
-          <w:rFonts w:ascii="Courier New" w:eastAsia="Times New Roman" w:hAnsi="Courier New" w:cs="Courier New"/>
-          <w:color w:val="3A3A3A"/>
-          <w:sz w:val="20"/>
-          <w:szCs w:val="20"/>
-          <w:lang w:eastAsia="en-CA"/>
-        </w:rPr>
-        <w:t xml:space="preserve"> </w:t>
-      </w:r>
+        <w:t>.getStringArray</w:t>
+      </w:r>
+      <w:proofErr w:type="spellEnd"/>
+      <w:r>
+        <w:rPr>
+          <w:rFonts w:ascii="Courier New" w:eastAsia="Times New Roman" w:hAnsi="Courier New" w:cs="Courier New"/>
+          <w:color w:val="3A3A3A"/>
+          <w:sz w:val="20"/>
+          <w:szCs w:val="20"/>
+          <w:lang w:eastAsia="en-CA"/>
+        </w:rPr>
+        <w:t>(</w:t>
+      </w:r>
+      <w:proofErr w:type="spellStart"/>
+      <w:r>
+        <w:rPr>
+          <w:rFonts w:ascii="Courier New" w:eastAsia="Times New Roman" w:hAnsi="Courier New" w:cs="Courier New"/>
+          <w:color w:val="3A3A3A"/>
+          <w:sz w:val="20"/>
+          <w:szCs w:val="20"/>
+          <w:lang w:eastAsia="en-CA"/>
+        </w:rPr>
+        <w:t>R.array</w:t>
+      </w:r>
+      <w:proofErr w:type="spellEnd"/>
+      <w:r>
+        <w:rPr>
+          <w:rFonts w:ascii="Courier New" w:eastAsia="Times New Roman" w:hAnsi="Courier New" w:cs="Courier New"/>
+          <w:color w:val="3A3A3A"/>
+          <w:sz w:val="20"/>
+          <w:szCs w:val="20"/>
+          <w:lang w:eastAsia="en-CA"/>
+        </w:rPr>
+        <w:t xml:space="preserve">. </w:t>
+      </w:r>
+      <w:proofErr w:type="spellStart"/>
       <w:r>
         <w:rPr>
           <w:rFonts w:ascii="Courier New" w:eastAsia="Times New Roman" w:hAnsi="Courier New" w:cs="Courier New"/>
@@ -672,7 +948,18 @@
           <w:szCs w:val="20"/>
           <w:lang w:eastAsia="en-CA"/>
         </w:rPr>
-        <w:t>words);</w:t>
+        <w:t>words</w:t>
+      </w:r>
+      <w:proofErr w:type="spellEnd"/>
+      <w:r>
+        <w:rPr>
+          <w:rFonts w:ascii="Courier New" w:eastAsia="Times New Roman" w:hAnsi="Courier New" w:cs="Courier New"/>
+          <w:color w:val="3A3A3A"/>
+          <w:sz w:val="20"/>
+          <w:szCs w:val="20"/>
+          <w:lang w:eastAsia="en-CA"/>
+        </w:rPr>
+        <w:t>);</w:t>
       </w:r>
     </w:p>
     <w:p/>
@@ -714,16 +1001,10 @@
           <w:szCs w:val="21"/>
           <w:shd w:val="clear" w:color="auto" w:fill="F5F7F8"/>
         </w:rPr>
-        <w:t>words = res.getStringArray(R.array.words);</w:t>
-      </w:r>
-    </w:p>
-    <w:p>
-      <w:r>
-        <w:t>we need ensure the app will start with a random word so initialize a new random random = new Random</w:t>
-      </w:r>
-    </w:p>
-    <w:p>
-      <w:pPr>
+        <w:t xml:space="preserve">words = </w:t>
+      </w:r>
+      <w:proofErr w:type="spellStart"/>
+      <w:r>
         <w:rPr>
           <w:rFonts w:ascii="Courier New" w:hAnsi="Courier New" w:cs="Courier New"/>
           <w:color w:val="000000"/>
@@ -731,7 +1012,9 @@
           <w:szCs w:val="21"/>
           <w:shd w:val="clear" w:color="auto" w:fill="F5F7F8"/>
         </w:rPr>
-      </w:pPr>
+        <w:t>res.getStringArray</w:t>
+      </w:r>
+      <w:proofErr w:type="spellEnd"/>
       <w:r>
         <w:rPr>
           <w:rFonts w:ascii="Courier New" w:hAnsi="Courier New" w:cs="Courier New"/>
@@ -740,8 +1023,9 @@
           <w:szCs w:val="21"/>
           <w:shd w:val="clear" w:color="auto" w:fill="F5F7F8"/>
         </w:rPr>
-        <w:t xml:space="preserve">create a string to hold current words </w:t>
-      </w:r>
+        <w:t>(</w:t>
+      </w:r>
+      <w:proofErr w:type="spellStart"/>
       <w:r>
         <w:rPr>
           <w:rFonts w:ascii="Courier New" w:hAnsi="Courier New" w:cs="Courier New"/>
@@ -750,8 +1034,9 @@
           <w:szCs w:val="21"/>
           <w:shd w:val="clear" w:color="auto" w:fill="F5F7F8"/>
         </w:rPr>
-        <w:sym w:font="Wingdings" w:char="F0E0"/>
-      </w:r>
+        <w:t>R.array.words</w:t>
+      </w:r>
+      <w:proofErr w:type="spellEnd"/>
       <w:r>
         <w:rPr>
           <w:rFonts w:ascii="Courier New" w:hAnsi="Courier New" w:cs="Courier New"/>
@@ -760,7 +1045,83 @@
           <w:szCs w:val="21"/>
           <w:shd w:val="clear" w:color="auto" w:fill="F5F7F8"/>
         </w:rPr>
-        <w:t xml:space="preserve"> currentwords=?</w:t>
+        <w:t>);</w:t>
+      </w:r>
+    </w:p>
+    <w:p>
+      <w:r>
+        <w:t xml:space="preserve">we need ensure the app will start with a random word so initialize a new random </w:t>
+      </w:r>
+      <w:proofErr w:type="spellStart"/>
+      <w:r>
+        <w:t>random</w:t>
+      </w:r>
+      <w:proofErr w:type="spellEnd"/>
+      <w:r>
+        <w:t xml:space="preserve"> = new Random</w:t>
+      </w:r>
+    </w:p>
+    <w:p>
+      <w:pPr>
+        <w:rPr>
+          <w:rFonts w:ascii="Courier New" w:hAnsi="Courier New" w:cs="Courier New"/>
+          <w:color w:val="000000"/>
+          <w:sz w:val="21"/>
+          <w:szCs w:val="21"/>
+          <w:shd w:val="clear" w:color="auto" w:fill="F5F7F8"/>
+        </w:rPr>
+      </w:pPr>
+      <w:r>
+        <w:rPr>
+          <w:rFonts w:ascii="Courier New" w:hAnsi="Courier New" w:cs="Courier New"/>
+          <w:color w:val="000000"/>
+          <w:sz w:val="21"/>
+          <w:szCs w:val="21"/>
+          <w:shd w:val="clear" w:color="auto" w:fill="F5F7F8"/>
+        </w:rPr>
+        <w:t xml:space="preserve">create a string to hold current words </w:t>
+      </w:r>
+      <w:r>
+        <w:rPr>
+          <w:rFonts w:ascii="Courier New" w:hAnsi="Courier New" w:cs="Courier New"/>
+          <w:color w:val="000000"/>
+          <w:sz w:val="21"/>
+          <w:szCs w:val="21"/>
+          <w:shd w:val="clear" w:color="auto" w:fill="F5F7F8"/>
+        </w:rPr>
+        <w:sym w:font="Wingdings" w:char="F0E0"/>
+      </w:r>
+      <w:r>
+        <w:rPr>
+          <w:rFonts w:ascii="Courier New" w:hAnsi="Courier New" w:cs="Courier New"/>
+          <w:color w:val="000000"/>
+          <w:sz w:val="21"/>
+          <w:szCs w:val="21"/>
+          <w:shd w:val="clear" w:color="auto" w:fill="F5F7F8"/>
+        </w:rPr>
+        <w:t xml:space="preserve"> </w:t>
+      </w:r>
+      <w:proofErr w:type="spellStart"/>
+      <w:r>
+        <w:rPr>
+          <w:rFonts w:ascii="Courier New" w:hAnsi="Courier New" w:cs="Courier New"/>
+          <w:color w:val="000000"/>
+          <w:sz w:val="21"/>
+          <w:szCs w:val="21"/>
+          <w:shd w:val="clear" w:color="auto" w:fill="F5F7F8"/>
+        </w:rPr>
+        <w:t>currentwords</w:t>
+      </w:r>
+      <w:proofErr w:type="spellEnd"/>
+      <w:r>
+        <w:rPr>
+          <w:rFonts w:ascii="Courier New" w:hAnsi="Courier New" w:cs="Courier New"/>
+          <w:color w:val="000000"/>
+          <w:sz w:val="21"/>
+          <w:szCs w:val="21"/>
+          <w:shd w:val="clear" w:color="auto" w:fill="F5F7F8"/>
+        </w:rPr>
+        <w:t>=?</w:t>
       </w:r>
     </w:p>
     <w:p>
@@ -771,7 +1132,15 @@
     <w:p/>
     <w:p>
       <w:r>
-        <w:t>Step 8 create a method that we will call,  private void playGame(){</w:t>
+        <w:t xml:space="preserve">Step 8 create a method that we will call,  private void </w:t>
+      </w:r>
+      <w:proofErr w:type="spellStart"/>
+      <w:r>
+        <w:t>playGame</w:t>
+      </w:r>
+      <w:proofErr w:type="spellEnd"/>
+      <w:r>
+        <w:t>(){</w:t>
       </w:r>
     </w:p>
     <w:p>
@@ -805,8 +1174,29 @@
           <w:sz w:val="21"/>
           <w:szCs w:val="21"/>
         </w:rPr>
-        <w:t>while(newWord.equals(</w:t>
-      </w:r>
+        <w:t>while(</w:t>
+      </w:r>
+      <w:proofErr w:type="spellStart"/>
+      <w:r>
+        <w:rPr>
+          <w:rStyle w:val="HTMLCode"/>
+          <w:rFonts w:eastAsiaTheme="majorEastAsia"/>
+          <w:sz w:val="21"/>
+          <w:szCs w:val="21"/>
+        </w:rPr>
+        <w:t>newWord.equals</w:t>
+      </w:r>
+      <w:proofErr w:type="spellEnd"/>
+      <w:r>
+        <w:rPr>
+          <w:rStyle w:val="HTMLCode"/>
+          <w:rFonts w:eastAsiaTheme="majorEastAsia"/>
+          <w:sz w:val="21"/>
+          <w:szCs w:val="21"/>
+        </w:rPr>
+        <w:t>(</w:t>
+      </w:r>
+      <w:proofErr w:type="spellStart"/>
       <w:r>
         <w:rPr>
           <w:rStyle w:val="HTMLCode"/>
@@ -816,33 +1206,134 @@
         </w:rPr>
         <w:t>currentword</w:t>
       </w:r>
-      <w:r>
-        <w:rPr>
-          <w:rStyle w:val="HTMLCode"/>
-          <w:rFonts w:eastAsiaTheme="majorEastAsia"/>
-          <w:sz w:val="21"/>
-          <w:szCs w:val="21"/>
-        </w:rPr>
-        <w:t>)) newWord = words[rand.nextInt(words.length)];</w:t>
-      </w:r>
-    </w:p>
-    <w:p>
-      <w:pPr>
-        <w:rPr>
-          <w:rStyle w:val="HTMLCode"/>
-          <w:rFonts w:eastAsiaTheme="majorEastAsia"/>
-          <w:sz w:val="21"/>
-          <w:szCs w:val="21"/>
-        </w:rPr>
-      </w:pPr>
-      <w:r>
-        <w:rPr>
-          <w:rStyle w:val="HTMLCode"/>
-          <w:rFonts w:eastAsiaTheme="majorEastAsia"/>
-          <w:sz w:val="21"/>
-          <w:szCs w:val="21"/>
-        </w:rPr>
-        <w:t>update the currentword= newWord;</w:t>
+      <w:proofErr w:type="spellEnd"/>
+      <w:r>
+        <w:rPr>
+          <w:rStyle w:val="HTMLCode"/>
+          <w:rFonts w:eastAsiaTheme="majorEastAsia"/>
+          <w:sz w:val="21"/>
+          <w:szCs w:val="21"/>
+        </w:rPr>
+        <w:t xml:space="preserve">)) </w:t>
+      </w:r>
+      <w:proofErr w:type="spellStart"/>
+      <w:r>
+        <w:rPr>
+          <w:rStyle w:val="HTMLCode"/>
+          <w:rFonts w:eastAsiaTheme="majorEastAsia"/>
+          <w:sz w:val="21"/>
+          <w:szCs w:val="21"/>
+        </w:rPr>
+        <w:t>newWord</w:t>
+      </w:r>
+      <w:proofErr w:type="spellEnd"/>
+      <w:r>
+        <w:rPr>
+          <w:rStyle w:val="HTMLCode"/>
+          <w:rFonts w:eastAsiaTheme="majorEastAsia"/>
+          <w:sz w:val="21"/>
+          <w:szCs w:val="21"/>
+        </w:rPr>
+        <w:t xml:space="preserve"> = words[</w:t>
+      </w:r>
+      <w:proofErr w:type="spellStart"/>
+      <w:r>
+        <w:rPr>
+          <w:rStyle w:val="HTMLCode"/>
+          <w:rFonts w:eastAsiaTheme="majorEastAsia"/>
+          <w:sz w:val="21"/>
+          <w:szCs w:val="21"/>
+        </w:rPr>
+        <w:t>rand.nextInt</w:t>
+      </w:r>
+      <w:proofErr w:type="spellEnd"/>
+      <w:r>
+        <w:rPr>
+          <w:rStyle w:val="HTMLCode"/>
+          <w:rFonts w:eastAsiaTheme="majorEastAsia"/>
+          <w:sz w:val="21"/>
+          <w:szCs w:val="21"/>
+        </w:rPr>
+        <w:t>(</w:t>
+      </w:r>
+      <w:proofErr w:type="spellStart"/>
+      <w:r>
+        <w:rPr>
+          <w:rStyle w:val="HTMLCode"/>
+          <w:rFonts w:eastAsiaTheme="majorEastAsia"/>
+          <w:sz w:val="21"/>
+          <w:szCs w:val="21"/>
+        </w:rPr>
+        <w:t>words.length</w:t>
+      </w:r>
+      <w:proofErr w:type="spellEnd"/>
+      <w:r>
+        <w:rPr>
+          <w:rStyle w:val="HTMLCode"/>
+          <w:rFonts w:eastAsiaTheme="majorEastAsia"/>
+          <w:sz w:val="21"/>
+          <w:szCs w:val="21"/>
+        </w:rPr>
+        <w:t>)];</w:t>
+      </w:r>
+    </w:p>
+    <w:p>
+      <w:pPr>
+        <w:rPr>
+          <w:rStyle w:val="HTMLCode"/>
+          <w:rFonts w:eastAsiaTheme="majorEastAsia"/>
+          <w:sz w:val="21"/>
+          <w:szCs w:val="21"/>
+        </w:rPr>
+      </w:pPr>
+      <w:r>
+        <w:rPr>
+          <w:rStyle w:val="HTMLCode"/>
+          <w:rFonts w:eastAsiaTheme="majorEastAsia"/>
+          <w:sz w:val="21"/>
+          <w:szCs w:val="21"/>
+        </w:rPr>
+        <w:t xml:space="preserve">update the </w:t>
+      </w:r>
+      <w:proofErr w:type="spellStart"/>
+      <w:r>
+        <w:rPr>
+          <w:rStyle w:val="HTMLCode"/>
+          <w:rFonts w:eastAsiaTheme="majorEastAsia"/>
+          <w:sz w:val="21"/>
+          <w:szCs w:val="21"/>
+        </w:rPr>
+        <w:t>currentword</w:t>
+      </w:r>
+      <w:proofErr w:type="spellEnd"/>
+      <w:r>
+        <w:rPr>
+          <w:rStyle w:val="HTMLCode"/>
+          <w:rFonts w:eastAsiaTheme="majorEastAsia"/>
+          <w:sz w:val="21"/>
+          <w:szCs w:val="21"/>
+        </w:rPr>
+        <w:t xml:space="preserve">= </w:t>
+      </w:r>
+      <w:proofErr w:type="spellStart"/>
+      <w:r>
+        <w:rPr>
+          <w:rStyle w:val="HTMLCode"/>
+          <w:rFonts w:eastAsiaTheme="majorEastAsia"/>
+          <w:sz w:val="21"/>
+          <w:szCs w:val="21"/>
+        </w:rPr>
+        <w:t>newWord</w:t>
+      </w:r>
+      <w:proofErr w:type="spellEnd"/>
+      <w:r>
+        <w:rPr>
+          <w:rStyle w:val="HTMLCode"/>
+          <w:rFonts w:eastAsiaTheme="majorEastAsia"/>
+          <w:sz w:val="21"/>
+          <w:szCs w:val="21"/>
+        </w:rPr>
+        <w:t>;</w:t>
       </w:r>
     </w:p>
     <w:p>
@@ -873,14 +1364,65 @@
           <w:szCs w:val="21"/>
         </w:rPr>
       </w:pPr>
-      <w:r>
-        <w:rPr>
-          <w:rStyle w:val="HTMLCode"/>
-          <w:rFonts w:eastAsiaTheme="majorEastAsia"/>
-          <w:sz w:val="21"/>
-          <w:szCs w:val="21"/>
-        </w:rPr>
-        <w:t>charactviews = new Textview[CurrentWord.length]();</w:t>
+      <w:proofErr w:type="spellStart"/>
+      <w:r>
+        <w:rPr>
+          <w:rStyle w:val="HTMLCode"/>
+          <w:rFonts w:eastAsiaTheme="majorEastAsia"/>
+          <w:sz w:val="21"/>
+          <w:szCs w:val="21"/>
+        </w:rPr>
+        <w:t>charactviews</w:t>
+      </w:r>
+      <w:proofErr w:type="spellEnd"/>
+      <w:r>
+        <w:rPr>
+          <w:rStyle w:val="HTMLCode"/>
+          <w:rFonts w:eastAsiaTheme="majorEastAsia"/>
+          <w:sz w:val="21"/>
+          <w:szCs w:val="21"/>
+        </w:rPr>
+        <w:t xml:space="preserve"> = new </w:t>
+      </w:r>
+      <w:proofErr w:type="spellStart"/>
+      <w:r>
+        <w:rPr>
+          <w:rStyle w:val="HTMLCode"/>
+          <w:rFonts w:eastAsiaTheme="majorEastAsia"/>
+          <w:sz w:val="21"/>
+          <w:szCs w:val="21"/>
+        </w:rPr>
+        <w:t>Textview</w:t>
+      </w:r>
+      <w:proofErr w:type="spellEnd"/>
+      <w:r>
+        <w:rPr>
+          <w:rStyle w:val="HTMLCode"/>
+          <w:rFonts w:eastAsiaTheme="majorEastAsia"/>
+          <w:sz w:val="21"/>
+          <w:szCs w:val="21"/>
+        </w:rPr>
+        <w:t>[</w:t>
+      </w:r>
+      <w:proofErr w:type="spellStart"/>
+      <w:r>
+        <w:rPr>
+          <w:rStyle w:val="HTMLCode"/>
+          <w:rFonts w:eastAsiaTheme="majorEastAsia"/>
+          <w:sz w:val="21"/>
+          <w:szCs w:val="21"/>
+        </w:rPr>
+        <w:t>CurrentWord.length</w:t>
+      </w:r>
+      <w:proofErr w:type="spellEnd"/>
+      <w:r>
+        <w:rPr>
+          <w:rStyle w:val="HTMLCode"/>
+          <w:rFonts w:eastAsiaTheme="majorEastAsia"/>
+          <w:sz w:val="21"/>
+          <w:szCs w:val="21"/>
+        </w:rPr>
+        <w:t>]();</w:t>
       </w:r>
     </w:p>
     <w:p>
@@ -918,26 +1460,86 @@
           <w:sz w:val="21"/>
           <w:szCs w:val="21"/>
         </w:rPr>
-        <w:t>we need to remove all textviews  removeAllviews();</w:t>
-      </w:r>
-    </w:p>
-    <w:p>
-      <w:pPr>
-        <w:rPr>
-          <w:rStyle w:val="HTMLCode"/>
-          <w:rFonts w:eastAsiaTheme="majorEastAsia"/>
-          <w:sz w:val="21"/>
-          <w:szCs w:val="21"/>
-        </w:rPr>
-      </w:pPr>
-      <w:r>
-        <w:rPr>
-          <w:rStyle w:val="HTMLCode"/>
-          <w:rFonts w:eastAsiaTheme="majorEastAsia"/>
-          <w:sz w:val="21"/>
-          <w:szCs w:val="21"/>
-        </w:rPr>
-        <w:t>next use  a for loop to iterate over each letter of the awnser, create a text view for each letter and set the text view to the current letter.</w:t>
+        <w:t xml:space="preserve">we need to remove all </w:t>
+      </w:r>
+      <w:proofErr w:type="spellStart"/>
+      <w:r>
+        <w:rPr>
+          <w:rStyle w:val="HTMLCode"/>
+          <w:rFonts w:eastAsiaTheme="majorEastAsia"/>
+          <w:sz w:val="21"/>
+          <w:szCs w:val="21"/>
+        </w:rPr>
+        <w:t>textviews</w:t>
+      </w:r>
+      <w:proofErr w:type="spellEnd"/>
+      <w:r>
+        <w:rPr>
+          <w:rStyle w:val="HTMLCode"/>
+          <w:rFonts w:eastAsiaTheme="majorEastAsia"/>
+          <w:sz w:val="21"/>
+          <w:szCs w:val="21"/>
+        </w:rPr>
+        <w:t xml:space="preserve">  </w:t>
+      </w:r>
+      <w:proofErr w:type="spellStart"/>
+      <w:r>
+        <w:rPr>
+          <w:rStyle w:val="HTMLCode"/>
+          <w:rFonts w:eastAsiaTheme="majorEastAsia"/>
+          <w:sz w:val="21"/>
+          <w:szCs w:val="21"/>
+        </w:rPr>
+        <w:t>removeAllviews</w:t>
+      </w:r>
+      <w:proofErr w:type="spellEnd"/>
+      <w:r>
+        <w:rPr>
+          <w:rStyle w:val="HTMLCode"/>
+          <w:rFonts w:eastAsiaTheme="majorEastAsia"/>
+          <w:sz w:val="21"/>
+          <w:szCs w:val="21"/>
+        </w:rPr>
+        <w:t>();</w:t>
+      </w:r>
+    </w:p>
+    <w:p>
+      <w:pPr>
+        <w:rPr>
+          <w:rStyle w:val="HTMLCode"/>
+          <w:rFonts w:eastAsiaTheme="majorEastAsia"/>
+          <w:sz w:val="21"/>
+          <w:szCs w:val="21"/>
+        </w:rPr>
+      </w:pPr>
+      <w:r>
+        <w:rPr>
+          <w:rStyle w:val="HTMLCode"/>
+          <w:rFonts w:eastAsiaTheme="majorEastAsia"/>
+          <w:sz w:val="21"/>
+          <w:szCs w:val="21"/>
+        </w:rPr>
+        <w:t xml:space="preserve">next use  a for loop to iterate over each letter of the </w:t>
+      </w:r>
+      <w:proofErr w:type="spellStart"/>
+      <w:r>
+        <w:rPr>
+          <w:rStyle w:val="HTMLCode"/>
+          <w:rFonts w:eastAsiaTheme="majorEastAsia"/>
+          <w:sz w:val="21"/>
+          <w:szCs w:val="21"/>
+        </w:rPr>
+        <w:t>awnser</w:t>
+      </w:r>
+      <w:proofErr w:type="spellEnd"/>
+      <w:r>
+        <w:rPr>
+          <w:rStyle w:val="HTMLCode"/>
+          <w:rFonts w:eastAsiaTheme="majorEastAsia"/>
+          <w:sz w:val="21"/>
+          <w:szCs w:val="21"/>
+        </w:rPr>
+        <w:t>, create a text view for each letter and set the text view to the current letter.</w:t>
       </w:r>
     </w:p>
     <w:p>
@@ -1011,6 +1613,7 @@
         </w:rPr>
         <w:t xml:space="preserve">c = 0; c &lt; </w:t>
       </w:r>
+      <w:proofErr w:type="spellStart"/>
       <w:r>
         <w:rPr>
           <w:rFonts w:ascii="Courier New" w:eastAsia="Times New Roman" w:hAnsi="Courier New" w:cs="Courier New"/>
@@ -1029,7 +1632,40 @@
           <w:szCs w:val="20"/>
           <w:lang w:eastAsia="en-CA"/>
         </w:rPr>
-        <w:t>.length(); c++) {</w:t>
+        <w:t>.length</w:t>
+      </w:r>
+      <w:proofErr w:type="spellEnd"/>
+      <w:r>
+        <w:rPr>
+          <w:rFonts w:ascii="Courier New" w:eastAsia="Times New Roman" w:hAnsi="Courier New" w:cs="Courier New"/>
+          <w:color w:val="3A3A3A"/>
+          <w:sz w:val="20"/>
+          <w:szCs w:val="20"/>
+          <w:lang w:eastAsia="en-CA"/>
+        </w:rPr>
+        <w:t xml:space="preserve">(); </w:t>
+      </w:r>
+      <w:proofErr w:type="spellStart"/>
+      <w:r>
+        <w:rPr>
+          <w:rFonts w:ascii="Courier New" w:eastAsia="Times New Roman" w:hAnsi="Courier New" w:cs="Courier New"/>
+          <w:color w:val="3A3A3A"/>
+          <w:sz w:val="20"/>
+          <w:szCs w:val="20"/>
+          <w:lang w:eastAsia="en-CA"/>
+        </w:rPr>
+        <w:t>c++</w:t>
+      </w:r>
+      <w:proofErr w:type="spellEnd"/>
+      <w:r>
+        <w:rPr>
+          <w:rFonts w:ascii="Courier New" w:eastAsia="Times New Roman" w:hAnsi="Courier New" w:cs="Courier New"/>
+          <w:color w:val="3A3A3A"/>
+          <w:sz w:val="20"/>
+          <w:szCs w:val="20"/>
+          <w:lang w:eastAsia="en-CA"/>
+        </w:rPr>
+        <w:t>) {</w:t>
       </w:r>
     </w:p>
     <w:p>
@@ -1051,7 +1687,18 @@
           <w:szCs w:val="20"/>
           <w:lang w:eastAsia="en-CA"/>
         </w:rPr>
-        <w:t>  char</w:t>
+        <w:t>  </w:t>
+      </w:r>
+      <w:proofErr w:type="spellStart"/>
+      <w:r>
+        <w:rPr>
+          <w:rFonts w:ascii="Courier New" w:eastAsia="Times New Roman" w:hAnsi="Courier New" w:cs="Courier New"/>
+          <w:color w:val="3A3A3A"/>
+          <w:sz w:val="20"/>
+          <w:szCs w:val="20"/>
+          <w:lang w:eastAsia="en-CA"/>
+        </w:rPr>
+        <w:t>char</w:t>
       </w:r>
       <w:r>
         <w:rPr>
@@ -1071,7 +1718,18 @@
           <w:szCs w:val="20"/>
           <w:lang w:eastAsia="en-CA"/>
         </w:rPr>
-        <w:t>Views[c] = new</w:t>
+        <w:t>Views</w:t>
+      </w:r>
+      <w:proofErr w:type="spellEnd"/>
+      <w:r>
+        <w:rPr>
+          <w:rFonts w:ascii="Courier New" w:eastAsia="Times New Roman" w:hAnsi="Courier New" w:cs="Courier New"/>
+          <w:color w:val="3A3A3A"/>
+          <w:sz w:val="20"/>
+          <w:szCs w:val="20"/>
+          <w:lang w:eastAsia="en-CA"/>
+        </w:rPr>
+        <w:t>[c] = new</w:t>
       </w:r>
       <w:r>
         <w:rPr>
@@ -1083,15 +1741,27 @@
         </w:rPr>
         <w:t xml:space="preserve"> </w:t>
       </w:r>
-      <w:r>
-        <w:rPr>
-          <w:rFonts w:ascii="Courier New" w:eastAsia="Times New Roman" w:hAnsi="Courier New" w:cs="Courier New"/>
-          <w:color w:val="3A3A3A"/>
-          <w:sz w:val="20"/>
-          <w:szCs w:val="20"/>
-          <w:lang w:eastAsia="en-CA"/>
-        </w:rPr>
-        <w:t>TextView(this);</w:t>
+      <w:proofErr w:type="spellStart"/>
+      <w:r>
+        <w:rPr>
+          <w:rFonts w:ascii="Courier New" w:eastAsia="Times New Roman" w:hAnsi="Courier New" w:cs="Courier New"/>
+          <w:color w:val="3A3A3A"/>
+          <w:sz w:val="20"/>
+          <w:szCs w:val="20"/>
+          <w:lang w:eastAsia="en-CA"/>
+        </w:rPr>
+        <w:t>TextView</w:t>
+      </w:r>
+      <w:proofErr w:type="spellEnd"/>
+      <w:r>
+        <w:rPr>
+          <w:rFonts w:ascii="Courier New" w:eastAsia="Times New Roman" w:hAnsi="Courier New" w:cs="Courier New"/>
+          <w:color w:val="3A3A3A"/>
+          <w:sz w:val="20"/>
+          <w:szCs w:val="20"/>
+          <w:lang w:eastAsia="en-CA"/>
+        </w:rPr>
+        <w:t>(this);</w:t>
       </w:r>
     </w:p>
     <w:p>
@@ -1113,7 +1783,18 @@
           <w:szCs w:val="20"/>
           <w:lang w:eastAsia="en-CA"/>
         </w:rPr>
-        <w:t>  char</w:t>
+        <w:t>  </w:t>
+      </w:r>
+      <w:proofErr w:type="spellStart"/>
+      <w:r>
+        <w:rPr>
+          <w:rFonts w:ascii="Courier New" w:eastAsia="Times New Roman" w:hAnsi="Courier New" w:cs="Courier New"/>
+          <w:color w:val="3A3A3A"/>
+          <w:sz w:val="20"/>
+          <w:szCs w:val="20"/>
+          <w:lang w:eastAsia="en-CA"/>
+        </w:rPr>
+        <w:t>char</w:t>
       </w:r>
       <w:r>
         <w:rPr>
@@ -1133,7 +1814,62 @@
           <w:szCs w:val="20"/>
           <w:lang w:eastAsia="en-CA"/>
         </w:rPr>
-        <w:t>Views[c].setText(""+currWord.charAt(c));</w:t>
+        <w:t>Views</w:t>
+      </w:r>
+      <w:proofErr w:type="spellEnd"/>
+      <w:r>
+        <w:rPr>
+          <w:rFonts w:ascii="Courier New" w:eastAsia="Times New Roman" w:hAnsi="Courier New" w:cs="Courier New"/>
+          <w:color w:val="3A3A3A"/>
+          <w:sz w:val="20"/>
+          <w:szCs w:val="20"/>
+          <w:lang w:eastAsia="en-CA"/>
+        </w:rPr>
+        <w:t>[c].</w:t>
+      </w:r>
+      <w:proofErr w:type="spellStart"/>
+      <w:r>
+        <w:rPr>
+          <w:rFonts w:ascii="Courier New" w:eastAsia="Times New Roman" w:hAnsi="Courier New" w:cs="Courier New"/>
+          <w:color w:val="3A3A3A"/>
+          <w:sz w:val="20"/>
+          <w:szCs w:val="20"/>
+          <w:lang w:eastAsia="en-CA"/>
+        </w:rPr>
+        <w:t>setText</w:t>
+      </w:r>
+      <w:proofErr w:type="spellEnd"/>
+      <w:r>
+        <w:rPr>
+          <w:rFonts w:ascii="Courier New" w:eastAsia="Times New Roman" w:hAnsi="Courier New" w:cs="Courier New"/>
+          <w:color w:val="3A3A3A"/>
+          <w:sz w:val="20"/>
+          <w:szCs w:val="20"/>
+          <w:lang w:eastAsia="en-CA"/>
+        </w:rPr>
+        <w:t>(""+</w:t>
+      </w:r>
+      <w:proofErr w:type="spellStart"/>
+      <w:r>
+        <w:rPr>
+          <w:rFonts w:ascii="Courier New" w:eastAsia="Times New Roman" w:hAnsi="Courier New" w:cs="Courier New"/>
+          <w:color w:val="3A3A3A"/>
+          <w:sz w:val="20"/>
+          <w:szCs w:val="20"/>
+          <w:lang w:eastAsia="en-CA"/>
+        </w:rPr>
+        <w:t>currWord.charAt</w:t>
+      </w:r>
+      <w:proofErr w:type="spellEnd"/>
+      <w:r>
+        <w:rPr>
+          <w:rFonts w:ascii="Courier New" w:eastAsia="Times New Roman" w:hAnsi="Courier New" w:cs="Courier New"/>
+          <w:color w:val="3A3A3A"/>
+          <w:sz w:val="20"/>
+          <w:szCs w:val="20"/>
+          <w:lang w:eastAsia="en-CA"/>
+        </w:rPr>
+        <w:t>(c));</w:t>
       </w:r>
     </w:p>
     <w:p>
@@ -1179,7 +1915,18 @@
           <w:szCs w:val="20"/>
           <w:lang w:eastAsia="en-CA"/>
         </w:rPr>
-        <w:t> char</w:t>
+        <w:t> </w:t>
+      </w:r>
+      <w:proofErr w:type="spellStart"/>
+      <w:r>
+        <w:rPr>
+          <w:rFonts w:ascii="Courier New" w:eastAsia="Times New Roman" w:hAnsi="Courier New" w:cs="Courier New"/>
+          <w:color w:val="3A3A3A"/>
+          <w:sz w:val="20"/>
+          <w:szCs w:val="20"/>
+          <w:lang w:eastAsia="en-CA"/>
+        </w:rPr>
+        <w:t>char</w:t>
       </w:r>
       <w:r>
         <w:rPr>
@@ -1201,32 +1948,411 @@
         </w:rPr>
         <w:t>Views</w:t>
       </w:r>
-      <w:r>
-        <w:rPr>
-          <w:rFonts w:ascii="Courier New" w:eastAsia="Times New Roman" w:hAnsi="Courier New" w:cs="Courier New"/>
-          <w:color w:val="3A3A3A"/>
-          <w:sz w:val="20"/>
-          <w:szCs w:val="20"/>
+      <w:proofErr w:type="spellEnd"/>
+      <w:r>
+        <w:rPr>
+          <w:rFonts w:ascii="Courier New" w:eastAsia="Times New Roman" w:hAnsi="Courier New" w:cs="Courier New"/>
+          <w:color w:val="3A3A3A"/>
+          <w:sz w:val="20"/>
+          <w:szCs w:val="20"/>
+          <w:lang w:eastAsia="en-CA"/>
+        </w:rPr>
+        <w:t xml:space="preserve"> [c].</w:t>
+      </w:r>
+      <w:proofErr w:type="spellStart"/>
+      <w:r>
+        <w:rPr>
+          <w:rFonts w:ascii="Courier New" w:eastAsia="Times New Roman" w:hAnsi="Courier New" w:cs="Courier New"/>
+          <w:color w:val="3A3A3A"/>
+          <w:sz w:val="20"/>
+          <w:szCs w:val="20"/>
+          <w:lang w:eastAsia="en-CA"/>
+        </w:rPr>
+        <w:t>setLayoutPara</w:t>
+      </w:r>
+      <w:proofErr w:type="spellEnd"/>
+      <w:r>
+        <w:rPr>
+          <w:rFonts w:ascii="Courier New" w:eastAsia="Times New Roman" w:hAnsi="Courier New" w:cs="Courier New"/>
+          <w:color w:val="3A3A3A"/>
+          <w:sz w:val="20"/>
+          <w:szCs w:val="20"/>
+          <w:lang w:eastAsia="en-CA"/>
+        </w:rPr>
+        <w:t>(new</w:t>
+      </w:r>
+      <w:r>
+        <w:rPr>
+          <w:rFonts w:ascii="Courier New" w:eastAsia="Times New Roman" w:hAnsi="Courier New" w:cs="Courier New"/>
+          <w:color w:val="3A3A3A"/>
+          <w:sz w:val="21"/>
+          <w:szCs w:val="21"/>
           <w:lang w:eastAsia="en-CA"/>
         </w:rPr>
         <w:t xml:space="preserve"> </w:t>
       </w:r>
-      <w:r>
-        <w:rPr>
-          <w:rFonts w:ascii="Courier New" w:eastAsia="Times New Roman" w:hAnsi="Courier New" w:cs="Courier New"/>
-          <w:color w:val="3A3A3A"/>
-          <w:sz w:val="20"/>
-          <w:szCs w:val="20"/>
-          <w:lang w:eastAsia="en-CA"/>
-        </w:rPr>
-        <w:t>[c].setLayoutPara(new</w:t>
-      </w:r>
-      <w:r>
-        <w:rPr>
-          <w:rFonts w:ascii="Courier New" w:eastAsia="Times New Roman" w:hAnsi="Courier New" w:cs="Courier New"/>
-          <w:color w:val="3A3A3A"/>
-          <w:sz w:val="21"/>
-          <w:szCs w:val="21"/>
+      <w:proofErr w:type="spellStart"/>
+      <w:r>
+        <w:rPr>
+          <w:rFonts w:ascii="Courier New" w:eastAsia="Times New Roman" w:hAnsi="Courier New" w:cs="Courier New"/>
+          <w:color w:val="3A3A3A"/>
+          <w:sz w:val="20"/>
+          <w:szCs w:val="20"/>
+          <w:lang w:eastAsia="en-CA"/>
+        </w:rPr>
+        <w:t>LayoutPara</w:t>
+      </w:r>
+      <w:proofErr w:type="spellEnd"/>
+      <w:r>
+        <w:rPr>
+          <w:rFonts w:ascii="Courier New" w:eastAsia="Times New Roman" w:hAnsi="Courier New" w:cs="Courier New"/>
+          <w:color w:val="3A3A3A"/>
+          <w:sz w:val="20"/>
+          <w:szCs w:val="20"/>
+          <w:lang w:eastAsia="en-CA"/>
+        </w:rPr>
+        <w:t>(</w:t>
+      </w:r>
+      <w:proofErr w:type="spellStart"/>
+      <w:r>
+        <w:rPr>
+          <w:rFonts w:ascii="Courier New" w:eastAsia="Times New Roman" w:hAnsi="Courier New" w:cs="Courier New"/>
+          <w:color w:val="3A3A3A"/>
+          <w:sz w:val="20"/>
+          <w:szCs w:val="20"/>
+          <w:lang w:eastAsia="en-CA"/>
+        </w:rPr>
+        <w:t>LayoutPara.WRAP_CONTENT</w:t>
+      </w:r>
+      <w:proofErr w:type="spellEnd"/>
+      <w:r>
+        <w:rPr>
+          <w:rFonts w:ascii="Courier New" w:eastAsia="Times New Roman" w:hAnsi="Courier New" w:cs="Courier New"/>
+          <w:color w:val="3A3A3A"/>
+          <w:sz w:val="20"/>
+          <w:szCs w:val="20"/>
+          <w:lang w:eastAsia="en-CA"/>
+        </w:rPr>
+        <w:t xml:space="preserve">, </w:t>
+      </w:r>
+      <w:proofErr w:type="spellStart"/>
+      <w:r>
+        <w:rPr>
+          <w:rFonts w:ascii="Courier New" w:eastAsia="Times New Roman" w:hAnsi="Courier New" w:cs="Courier New"/>
+          <w:color w:val="3A3A3A"/>
+          <w:sz w:val="20"/>
+          <w:szCs w:val="20"/>
+          <w:lang w:eastAsia="en-CA"/>
+        </w:rPr>
+        <w:t>char</w:t>
+      </w:r>
+      <w:r>
+        <w:rPr>
+          <w:rFonts w:ascii="Courier New" w:eastAsia="Times New Roman" w:hAnsi="Courier New" w:cs="Courier New"/>
+          <w:color w:val="3A3A3A"/>
+          <w:sz w:val="20"/>
+          <w:szCs w:val="20"/>
+          <w:lang w:eastAsia="en-CA"/>
+        </w:rPr>
+        <w:t>act</w:t>
+      </w:r>
+      <w:r>
+        <w:rPr>
+          <w:rFonts w:ascii="Courier New" w:eastAsia="Times New Roman" w:hAnsi="Courier New" w:cs="Courier New"/>
+          <w:color w:val="3A3A3A"/>
+          <w:sz w:val="20"/>
+          <w:szCs w:val="20"/>
+          <w:lang w:eastAsia="en-CA"/>
+        </w:rPr>
+        <w:t>Views.WRAP_CONTENT</w:t>
+      </w:r>
+      <w:proofErr w:type="spellEnd"/>
+      <w:r>
+        <w:rPr>
+          <w:rFonts w:ascii="Courier New" w:eastAsia="Times New Roman" w:hAnsi="Courier New" w:cs="Courier New"/>
+          <w:color w:val="3A3A3A"/>
+          <w:sz w:val="20"/>
+          <w:szCs w:val="20"/>
+          <w:lang w:eastAsia="en-CA"/>
+        </w:rPr>
+        <w:t>));</w:t>
+      </w:r>
+    </w:p>
+    <w:p>
+      <w:pPr>
+        <w:spacing w:after="0" w:line="240" w:lineRule="auto"/>
+        <w:rPr>
+          <w:rFonts w:ascii="Courier New" w:eastAsia="Times New Roman" w:hAnsi="Courier New" w:cs="Courier New"/>
+          <w:color w:val="3A3A3A"/>
+          <w:sz w:val="21"/>
+          <w:szCs w:val="21"/>
+          <w:lang w:eastAsia="en-CA"/>
+        </w:rPr>
+      </w:pPr>
+      <w:r>
+        <w:rPr>
+          <w:rFonts w:ascii="Courier New" w:eastAsia="Times New Roman" w:hAnsi="Courier New" w:cs="Courier New"/>
+          <w:color w:val="3A3A3A"/>
+          <w:sz w:val="20"/>
+          <w:szCs w:val="20"/>
+          <w:lang w:eastAsia="en-CA"/>
+        </w:rPr>
+        <w:t>  </w:t>
+      </w:r>
+      <w:proofErr w:type="spellStart"/>
+      <w:r>
+        <w:rPr>
+          <w:rFonts w:ascii="Courier New" w:eastAsia="Times New Roman" w:hAnsi="Courier New" w:cs="Courier New"/>
+          <w:color w:val="3A3A3A"/>
+          <w:sz w:val="20"/>
+          <w:szCs w:val="20"/>
+          <w:lang w:eastAsia="en-CA"/>
+        </w:rPr>
+        <w:t>char</w:t>
+      </w:r>
+      <w:r>
+        <w:rPr>
+          <w:rFonts w:ascii="Courier New" w:eastAsia="Times New Roman" w:hAnsi="Courier New" w:cs="Courier New"/>
+          <w:color w:val="3A3A3A"/>
+          <w:sz w:val="20"/>
+          <w:szCs w:val="20"/>
+          <w:lang w:eastAsia="en-CA"/>
+        </w:rPr>
+        <w:t>act</w:t>
+      </w:r>
+      <w:r>
+        <w:rPr>
+          <w:rFonts w:ascii="Courier New" w:eastAsia="Times New Roman" w:hAnsi="Courier New" w:cs="Courier New"/>
+          <w:color w:val="3A3A3A"/>
+          <w:sz w:val="20"/>
+          <w:szCs w:val="20"/>
+          <w:lang w:eastAsia="en-CA"/>
+        </w:rPr>
+        <w:t>Views</w:t>
+      </w:r>
+      <w:proofErr w:type="spellEnd"/>
+      <w:r>
+        <w:rPr>
+          <w:rFonts w:ascii="Courier New" w:eastAsia="Times New Roman" w:hAnsi="Courier New" w:cs="Courier New"/>
+          <w:color w:val="3A3A3A"/>
+          <w:sz w:val="20"/>
+          <w:szCs w:val="20"/>
+          <w:lang w:eastAsia="en-CA"/>
+        </w:rPr>
+        <w:t xml:space="preserve"> [c].</w:t>
+      </w:r>
+      <w:proofErr w:type="spellStart"/>
+      <w:r>
+        <w:rPr>
+          <w:rFonts w:ascii="Courier New" w:eastAsia="Times New Roman" w:hAnsi="Courier New" w:cs="Courier New"/>
+          <w:color w:val="3A3A3A"/>
+          <w:sz w:val="20"/>
+          <w:szCs w:val="20"/>
+          <w:lang w:eastAsia="en-CA"/>
+        </w:rPr>
+        <w:t>setGravity</w:t>
+      </w:r>
+      <w:proofErr w:type="spellEnd"/>
+      <w:r>
+        <w:rPr>
+          <w:rFonts w:ascii="Courier New" w:eastAsia="Times New Roman" w:hAnsi="Courier New" w:cs="Courier New"/>
+          <w:color w:val="3A3A3A"/>
+          <w:sz w:val="20"/>
+          <w:szCs w:val="20"/>
+          <w:lang w:eastAsia="en-CA"/>
+        </w:rPr>
+        <w:t>(</w:t>
+      </w:r>
+      <w:proofErr w:type="spellStart"/>
+      <w:r>
+        <w:rPr>
+          <w:rFonts w:ascii="Courier New" w:eastAsia="Times New Roman" w:hAnsi="Courier New" w:cs="Courier New"/>
+          <w:color w:val="3A3A3A"/>
+          <w:sz w:val="20"/>
+          <w:szCs w:val="20"/>
+          <w:lang w:eastAsia="en-CA"/>
+        </w:rPr>
+        <w:t>Gravity.CENTER</w:t>
+      </w:r>
+      <w:proofErr w:type="spellEnd"/>
+      <w:r>
+        <w:rPr>
+          <w:rFonts w:ascii="Courier New" w:eastAsia="Times New Roman" w:hAnsi="Courier New" w:cs="Courier New"/>
+          <w:color w:val="3A3A3A"/>
+          <w:sz w:val="20"/>
+          <w:szCs w:val="20"/>
+          <w:lang w:eastAsia="en-CA"/>
+        </w:rPr>
+        <w:t>);</w:t>
+      </w:r>
+    </w:p>
+    <w:p>
+      <w:pPr>
+        <w:spacing w:after="0" w:line="240" w:lineRule="auto"/>
+        <w:rPr>
+          <w:rFonts w:ascii="Courier New" w:eastAsia="Times New Roman" w:hAnsi="Courier New" w:cs="Courier New"/>
+          <w:color w:val="3A3A3A"/>
+          <w:sz w:val="21"/>
+          <w:szCs w:val="21"/>
+          <w:lang w:eastAsia="en-CA"/>
+        </w:rPr>
+      </w:pPr>
+      <w:r>
+        <w:rPr>
+          <w:rFonts w:ascii="Courier New" w:eastAsia="Times New Roman" w:hAnsi="Courier New" w:cs="Courier New"/>
+          <w:color w:val="3A3A3A"/>
+          <w:sz w:val="20"/>
+          <w:szCs w:val="20"/>
+          <w:lang w:eastAsia="en-CA"/>
+        </w:rPr>
+        <w:t>  </w:t>
+      </w:r>
+      <w:proofErr w:type="spellStart"/>
+      <w:r>
+        <w:rPr>
+          <w:rFonts w:ascii="Courier New" w:eastAsia="Times New Roman" w:hAnsi="Courier New" w:cs="Courier New"/>
+          <w:color w:val="3A3A3A"/>
+          <w:sz w:val="20"/>
+          <w:szCs w:val="20"/>
+          <w:lang w:eastAsia="en-CA"/>
+        </w:rPr>
+        <w:t>char</w:t>
+      </w:r>
+      <w:r>
+        <w:rPr>
+          <w:rFonts w:ascii="Courier New" w:eastAsia="Times New Roman" w:hAnsi="Courier New" w:cs="Courier New"/>
+          <w:color w:val="3A3A3A"/>
+          <w:sz w:val="20"/>
+          <w:szCs w:val="20"/>
+          <w:lang w:eastAsia="en-CA"/>
+        </w:rPr>
+        <w:t>act</w:t>
+      </w:r>
+      <w:r>
+        <w:rPr>
+          <w:rFonts w:ascii="Courier New" w:eastAsia="Times New Roman" w:hAnsi="Courier New" w:cs="Courier New"/>
+          <w:color w:val="3A3A3A"/>
+          <w:sz w:val="20"/>
+          <w:szCs w:val="20"/>
+          <w:lang w:eastAsia="en-CA"/>
+        </w:rPr>
+        <w:t>Views</w:t>
+      </w:r>
+      <w:proofErr w:type="spellEnd"/>
+      <w:r>
+        <w:rPr>
+          <w:rFonts w:ascii="Courier New" w:eastAsia="Times New Roman" w:hAnsi="Courier New" w:cs="Courier New"/>
+          <w:color w:val="3A3A3A"/>
+          <w:sz w:val="20"/>
+          <w:szCs w:val="20"/>
+          <w:lang w:eastAsia="en-CA"/>
+        </w:rPr>
+        <w:t xml:space="preserve"> [c].</w:t>
+      </w:r>
+      <w:proofErr w:type="spellStart"/>
+      <w:r>
+        <w:rPr>
+          <w:rFonts w:ascii="Courier New" w:eastAsia="Times New Roman" w:hAnsi="Courier New" w:cs="Courier New"/>
+          <w:color w:val="3A3A3A"/>
+          <w:sz w:val="20"/>
+          <w:szCs w:val="20"/>
+          <w:lang w:eastAsia="en-CA"/>
+        </w:rPr>
+        <w:t>setTextColor</w:t>
+      </w:r>
+      <w:proofErr w:type="spellEnd"/>
+      <w:r>
+        <w:rPr>
+          <w:rFonts w:ascii="Courier New" w:eastAsia="Times New Roman" w:hAnsi="Courier New" w:cs="Courier New"/>
+          <w:color w:val="3A3A3A"/>
+          <w:sz w:val="20"/>
+          <w:szCs w:val="20"/>
+          <w:lang w:eastAsia="en-CA"/>
+        </w:rPr>
+        <w:t>(</w:t>
+      </w:r>
+      <w:proofErr w:type="spellStart"/>
+      <w:r>
+        <w:rPr>
+          <w:rFonts w:ascii="Courier New" w:eastAsia="Times New Roman" w:hAnsi="Courier New" w:cs="Courier New"/>
+          <w:color w:val="3A3A3A"/>
+          <w:sz w:val="20"/>
+          <w:szCs w:val="20"/>
+          <w:lang w:eastAsia="en-CA"/>
+        </w:rPr>
+        <w:t>Color.WHITE</w:t>
+      </w:r>
+      <w:proofErr w:type="spellEnd"/>
+      <w:r>
+        <w:rPr>
+          <w:rFonts w:ascii="Courier New" w:eastAsia="Times New Roman" w:hAnsi="Courier New" w:cs="Courier New"/>
+          <w:color w:val="3A3A3A"/>
+          <w:sz w:val="20"/>
+          <w:szCs w:val="20"/>
+          <w:lang w:eastAsia="en-CA"/>
+        </w:rPr>
+        <w:t>);</w:t>
+      </w:r>
+    </w:p>
+    <w:p>
+      <w:pPr>
+        <w:spacing w:after="0" w:line="240" w:lineRule="auto"/>
+        <w:rPr>
+          <w:rFonts w:ascii="Courier New" w:eastAsia="Times New Roman" w:hAnsi="Courier New" w:cs="Courier New"/>
+          <w:color w:val="3A3A3A"/>
+          <w:sz w:val="21"/>
+          <w:szCs w:val="21"/>
+          <w:lang w:eastAsia="en-CA"/>
+        </w:rPr>
+      </w:pPr>
+      <w:r>
+        <w:rPr>
+          <w:rFonts w:ascii="Courier New" w:eastAsia="Times New Roman" w:hAnsi="Courier New" w:cs="Courier New"/>
+          <w:color w:val="3A3A3A"/>
+          <w:sz w:val="20"/>
+          <w:szCs w:val="20"/>
+          <w:lang w:eastAsia="en-CA"/>
+        </w:rPr>
+        <w:t>  </w:t>
+      </w:r>
+      <w:proofErr w:type="spellStart"/>
+      <w:r>
+        <w:rPr>
+          <w:rFonts w:ascii="Courier New" w:eastAsia="Times New Roman" w:hAnsi="Courier New" w:cs="Courier New"/>
+          <w:color w:val="3A3A3A"/>
+          <w:sz w:val="20"/>
+          <w:szCs w:val="20"/>
+          <w:lang w:eastAsia="en-CA"/>
+        </w:rPr>
+        <w:t>char</w:t>
+      </w:r>
+      <w:r>
+        <w:rPr>
+          <w:rFonts w:ascii="Courier New" w:eastAsia="Times New Roman" w:hAnsi="Courier New" w:cs="Courier New"/>
+          <w:color w:val="3A3A3A"/>
+          <w:sz w:val="20"/>
+          <w:szCs w:val="20"/>
+          <w:lang w:eastAsia="en-CA"/>
+        </w:rPr>
+        <w:t>act</w:t>
+      </w:r>
+      <w:r>
+        <w:rPr>
+          <w:rFonts w:ascii="Courier New" w:eastAsia="Times New Roman" w:hAnsi="Courier New" w:cs="Courier New"/>
+          <w:color w:val="3A3A3A"/>
+          <w:sz w:val="20"/>
+          <w:szCs w:val="20"/>
+          <w:lang w:eastAsia="en-CA"/>
+        </w:rPr>
+        <w:t>Views</w:t>
+      </w:r>
+      <w:proofErr w:type="spellEnd"/>
+      <w:r>
+        <w:rPr>
+          <w:rFonts w:ascii="Courier New" w:eastAsia="Times New Roman" w:hAnsi="Courier New" w:cs="Courier New"/>
+          <w:color w:val="3A3A3A"/>
+          <w:sz w:val="20"/>
+          <w:szCs w:val="20"/>
           <w:lang w:eastAsia="en-CA"/>
         </w:rPr>
         <w:t xml:space="preserve"> </w:t>
@@ -1239,7 +2365,128 @@
           <w:szCs w:val="20"/>
           <w:lang w:eastAsia="en-CA"/>
         </w:rPr>
-        <w:t>LayoutPara(LayoutPara.WRAP_CONTENT, char</w:t>
+        <w:t>[c].</w:t>
+      </w:r>
+      <w:proofErr w:type="spellStart"/>
+      <w:r>
+        <w:rPr>
+          <w:rFonts w:ascii="Courier New" w:eastAsia="Times New Roman" w:hAnsi="Courier New" w:cs="Courier New"/>
+          <w:color w:val="3A3A3A"/>
+          <w:sz w:val="20"/>
+          <w:szCs w:val="20"/>
+          <w:lang w:eastAsia="en-CA"/>
+        </w:rPr>
+        <w:t>setBackgroundResource</w:t>
+      </w:r>
+      <w:proofErr w:type="spellEnd"/>
+      <w:r>
+        <w:rPr>
+          <w:rFonts w:ascii="Courier New" w:eastAsia="Times New Roman" w:hAnsi="Courier New" w:cs="Courier New"/>
+          <w:color w:val="3A3A3A"/>
+          <w:sz w:val="20"/>
+          <w:szCs w:val="20"/>
+          <w:lang w:eastAsia="en-CA"/>
+        </w:rPr>
+        <w:t>(</w:t>
+      </w:r>
+      <w:proofErr w:type="spellStart"/>
+      <w:r>
+        <w:rPr>
+          <w:rFonts w:ascii="Courier New" w:eastAsia="Times New Roman" w:hAnsi="Courier New" w:cs="Courier New"/>
+          <w:color w:val="3A3A3A"/>
+          <w:sz w:val="20"/>
+          <w:szCs w:val="20"/>
+          <w:lang w:eastAsia="en-CA"/>
+        </w:rPr>
+        <w:t>R.drawable.letter_bg</w:t>
+      </w:r>
+      <w:proofErr w:type="spellEnd"/>
+      <w:r>
+        <w:rPr>
+          <w:rFonts w:ascii="Courier New" w:eastAsia="Times New Roman" w:hAnsi="Courier New" w:cs="Courier New"/>
+          <w:color w:val="3A3A3A"/>
+          <w:sz w:val="20"/>
+          <w:szCs w:val="20"/>
+          <w:lang w:eastAsia="en-CA"/>
+        </w:rPr>
+        <w:t>);</w:t>
+      </w:r>
+    </w:p>
+    <w:p>
+      <w:pPr>
+        <w:spacing w:after="0" w:line="240" w:lineRule="auto"/>
+        <w:rPr>
+          <w:rFonts w:ascii="Courier New" w:eastAsia="Times New Roman" w:hAnsi="Courier New" w:cs="Courier New"/>
+          <w:color w:val="3A3A3A"/>
+          <w:sz w:val="21"/>
+          <w:szCs w:val="21"/>
+          <w:lang w:eastAsia="en-CA"/>
+        </w:rPr>
+      </w:pPr>
+      <w:r>
+        <w:rPr>
+          <w:rFonts w:ascii="Courier New" w:eastAsia="Times New Roman" w:hAnsi="Courier New" w:cs="Courier New"/>
+          <w:color w:val="3A3A3A"/>
+          <w:sz w:val="20"/>
+          <w:szCs w:val="20"/>
+          <w:lang w:eastAsia="en-CA"/>
+        </w:rPr>
+        <w:t>  //add to layout</w:t>
+      </w:r>
+    </w:p>
+    <w:p>
+      <w:pPr>
+        <w:spacing w:after="0" w:line="240" w:lineRule="auto"/>
+        <w:rPr>
+          <w:rFonts w:ascii="Courier New" w:eastAsia="Times New Roman" w:hAnsi="Courier New" w:cs="Courier New"/>
+          <w:color w:val="3A3A3A"/>
+          <w:sz w:val="21"/>
+          <w:szCs w:val="21"/>
+          <w:lang w:eastAsia="en-CA"/>
+        </w:rPr>
+      </w:pPr>
+      <w:r>
+        <w:rPr>
+          <w:rFonts w:ascii="Courier New" w:eastAsia="Times New Roman" w:hAnsi="Courier New" w:cs="Courier New"/>
+          <w:color w:val="3A3A3A"/>
+          <w:sz w:val="20"/>
+          <w:szCs w:val="20"/>
+          <w:lang w:eastAsia="en-CA"/>
+        </w:rPr>
+        <w:t>  </w:t>
+      </w:r>
+      <w:proofErr w:type="spellStart"/>
+      <w:r>
+        <w:rPr>
+          <w:rFonts w:ascii="Courier New" w:eastAsia="Times New Roman" w:hAnsi="Courier New" w:cs="Courier New"/>
+          <w:color w:val="3A3A3A"/>
+          <w:sz w:val="20"/>
+          <w:szCs w:val="20"/>
+          <w:lang w:eastAsia="en-CA"/>
+        </w:rPr>
+        <w:t>wordLayout.addView</w:t>
+      </w:r>
+      <w:proofErr w:type="spellEnd"/>
+      <w:r>
+        <w:rPr>
+          <w:rFonts w:ascii="Courier New" w:eastAsia="Times New Roman" w:hAnsi="Courier New" w:cs="Courier New"/>
+          <w:color w:val="3A3A3A"/>
+          <w:sz w:val="20"/>
+          <w:szCs w:val="20"/>
+          <w:lang w:eastAsia="en-CA"/>
+        </w:rPr>
+        <w:t>(</w:t>
+      </w:r>
+      <w:proofErr w:type="spellStart"/>
+      <w:r>
+        <w:rPr>
+          <w:rFonts w:ascii="Courier New" w:eastAsia="Times New Roman" w:hAnsi="Courier New" w:cs="Courier New"/>
+          <w:color w:val="3A3A3A"/>
+          <w:sz w:val="20"/>
+          <w:szCs w:val="20"/>
+          <w:lang w:eastAsia="en-CA"/>
+        </w:rPr>
+        <w:t>char</w:t>
       </w:r>
       <w:r>
         <w:rPr>
@@ -1259,50 +2506,9 @@
           <w:szCs w:val="20"/>
           <w:lang w:eastAsia="en-CA"/>
         </w:rPr>
-        <w:t>Views.WRAP_CONTENT));</w:t>
-      </w:r>
-    </w:p>
-    <w:p>
-      <w:pPr>
-        <w:spacing w:after="0" w:line="240" w:lineRule="auto"/>
-        <w:rPr>
-          <w:rFonts w:ascii="Courier New" w:eastAsia="Times New Roman" w:hAnsi="Courier New" w:cs="Courier New"/>
-          <w:color w:val="3A3A3A"/>
-          <w:sz w:val="21"/>
-          <w:szCs w:val="21"/>
-          <w:lang w:eastAsia="en-CA"/>
-        </w:rPr>
-      </w:pPr>
-      <w:r>
-        <w:rPr>
-          <w:rFonts w:ascii="Courier New" w:eastAsia="Times New Roman" w:hAnsi="Courier New" w:cs="Courier New"/>
-          <w:color w:val="3A3A3A"/>
-          <w:sz w:val="20"/>
-          <w:szCs w:val="20"/>
-          <w:lang w:eastAsia="en-CA"/>
-        </w:rPr>
-        <w:t>  char</w:t>
-      </w:r>
-      <w:r>
-        <w:rPr>
-          <w:rFonts w:ascii="Courier New" w:eastAsia="Times New Roman" w:hAnsi="Courier New" w:cs="Courier New"/>
-          <w:color w:val="3A3A3A"/>
-          <w:sz w:val="20"/>
-          <w:szCs w:val="20"/>
-          <w:lang w:eastAsia="en-CA"/>
-        </w:rPr>
-        <w:t>act</w:t>
-      </w:r>
-      <w:r>
-        <w:rPr>
-          <w:rFonts w:ascii="Courier New" w:eastAsia="Times New Roman" w:hAnsi="Courier New" w:cs="Courier New"/>
-          <w:color w:val="3A3A3A"/>
-          <w:sz w:val="20"/>
-          <w:szCs w:val="20"/>
-          <w:lang w:eastAsia="en-CA"/>
-        </w:rPr>
         <w:t>Views</w:t>
       </w:r>
+      <w:proofErr w:type="spellEnd"/>
       <w:r>
         <w:rPr>
           <w:rFonts w:ascii="Courier New" w:eastAsia="Times New Roman" w:hAnsi="Courier New" w:cs="Courier New"/>
@@ -1312,214 +2518,6 @@
           <w:lang w:eastAsia="en-CA"/>
         </w:rPr>
         <w:t xml:space="preserve"> </w:t>
-      </w:r>
-      <w:r>
-        <w:rPr>
-          <w:rFonts w:ascii="Courier New" w:eastAsia="Times New Roman" w:hAnsi="Courier New" w:cs="Courier New"/>
-          <w:color w:val="3A3A3A"/>
-          <w:sz w:val="20"/>
-          <w:szCs w:val="20"/>
-          <w:lang w:eastAsia="en-CA"/>
-        </w:rPr>
-        <w:t>[c].setGravity(Gravity.CENTER);</w:t>
-      </w:r>
-    </w:p>
-    <w:p>
-      <w:pPr>
-        <w:spacing w:after="0" w:line="240" w:lineRule="auto"/>
-        <w:rPr>
-          <w:rFonts w:ascii="Courier New" w:eastAsia="Times New Roman" w:hAnsi="Courier New" w:cs="Courier New"/>
-          <w:color w:val="3A3A3A"/>
-          <w:sz w:val="21"/>
-          <w:szCs w:val="21"/>
-          <w:lang w:eastAsia="en-CA"/>
-        </w:rPr>
-      </w:pPr>
-      <w:r>
-        <w:rPr>
-          <w:rFonts w:ascii="Courier New" w:eastAsia="Times New Roman" w:hAnsi="Courier New" w:cs="Courier New"/>
-          <w:color w:val="3A3A3A"/>
-          <w:sz w:val="20"/>
-          <w:szCs w:val="20"/>
-          <w:lang w:eastAsia="en-CA"/>
-        </w:rPr>
-        <w:t>  char</w:t>
-      </w:r>
-      <w:r>
-        <w:rPr>
-          <w:rFonts w:ascii="Courier New" w:eastAsia="Times New Roman" w:hAnsi="Courier New" w:cs="Courier New"/>
-          <w:color w:val="3A3A3A"/>
-          <w:sz w:val="20"/>
-          <w:szCs w:val="20"/>
-          <w:lang w:eastAsia="en-CA"/>
-        </w:rPr>
-        <w:t>act</w:t>
-      </w:r>
-      <w:r>
-        <w:rPr>
-          <w:rFonts w:ascii="Courier New" w:eastAsia="Times New Roman" w:hAnsi="Courier New" w:cs="Courier New"/>
-          <w:color w:val="3A3A3A"/>
-          <w:sz w:val="20"/>
-          <w:szCs w:val="20"/>
-          <w:lang w:eastAsia="en-CA"/>
-        </w:rPr>
-        <w:t>Views</w:t>
-      </w:r>
-      <w:r>
-        <w:rPr>
-          <w:rFonts w:ascii="Courier New" w:eastAsia="Times New Roman" w:hAnsi="Courier New" w:cs="Courier New"/>
-          <w:color w:val="3A3A3A"/>
-          <w:sz w:val="20"/>
-          <w:szCs w:val="20"/>
-          <w:lang w:eastAsia="en-CA"/>
-        </w:rPr>
-        <w:t xml:space="preserve"> </w:t>
-      </w:r>
-      <w:r>
-        <w:rPr>
-          <w:rFonts w:ascii="Courier New" w:eastAsia="Times New Roman" w:hAnsi="Courier New" w:cs="Courier New"/>
-          <w:color w:val="3A3A3A"/>
-          <w:sz w:val="20"/>
-          <w:szCs w:val="20"/>
-          <w:lang w:eastAsia="en-CA"/>
-        </w:rPr>
-        <w:t>[c].setTextColor(Color.WHITE);</w:t>
-      </w:r>
-    </w:p>
-    <w:p>
-      <w:pPr>
-        <w:spacing w:after="0" w:line="240" w:lineRule="auto"/>
-        <w:rPr>
-          <w:rFonts w:ascii="Courier New" w:eastAsia="Times New Roman" w:hAnsi="Courier New" w:cs="Courier New"/>
-          <w:color w:val="3A3A3A"/>
-          <w:sz w:val="21"/>
-          <w:szCs w:val="21"/>
-          <w:lang w:eastAsia="en-CA"/>
-        </w:rPr>
-      </w:pPr>
-      <w:r>
-        <w:rPr>
-          <w:rFonts w:ascii="Courier New" w:eastAsia="Times New Roman" w:hAnsi="Courier New" w:cs="Courier New"/>
-          <w:color w:val="3A3A3A"/>
-          <w:sz w:val="20"/>
-          <w:szCs w:val="20"/>
-          <w:lang w:eastAsia="en-CA"/>
-        </w:rPr>
-        <w:t>  </w:t>
-      </w:r>
-      <w:r>
-        <w:rPr>
-          <w:rFonts w:ascii="Courier New" w:eastAsia="Times New Roman" w:hAnsi="Courier New" w:cs="Courier New"/>
-          <w:color w:val="3A3A3A"/>
-          <w:sz w:val="20"/>
-          <w:szCs w:val="20"/>
-          <w:lang w:eastAsia="en-CA"/>
-        </w:rPr>
-        <w:t>char</w:t>
-      </w:r>
-      <w:r>
-        <w:rPr>
-          <w:rFonts w:ascii="Courier New" w:eastAsia="Times New Roman" w:hAnsi="Courier New" w:cs="Courier New"/>
-          <w:color w:val="3A3A3A"/>
-          <w:sz w:val="20"/>
-          <w:szCs w:val="20"/>
-          <w:lang w:eastAsia="en-CA"/>
-        </w:rPr>
-        <w:t>act</w:t>
-      </w:r>
-      <w:r>
-        <w:rPr>
-          <w:rFonts w:ascii="Courier New" w:eastAsia="Times New Roman" w:hAnsi="Courier New" w:cs="Courier New"/>
-          <w:color w:val="3A3A3A"/>
-          <w:sz w:val="20"/>
-          <w:szCs w:val="20"/>
-          <w:lang w:eastAsia="en-CA"/>
-        </w:rPr>
-        <w:t xml:space="preserve">Views </w:t>
-      </w:r>
-      <w:r>
-        <w:rPr>
-          <w:rFonts w:ascii="Courier New" w:eastAsia="Times New Roman" w:hAnsi="Courier New" w:cs="Courier New"/>
-          <w:color w:val="3A3A3A"/>
-          <w:sz w:val="20"/>
-          <w:szCs w:val="20"/>
-          <w:lang w:eastAsia="en-CA"/>
-        </w:rPr>
-        <w:t>[c].setBackgroundResource(R.drawable.letter_bg);</w:t>
-      </w:r>
-    </w:p>
-    <w:p>
-      <w:pPr>
-        <w:spacing w:after="0" w:line="240" w:lineRule="auto"/>
-        <w:rPr>
-          <w:rFonts w:ascii="Courier New" w:eastAsia="Times New Roman" w:hAnsi="Courier New" w:cs="Courier New"/>
-          <w:color w:val="3A3A3A"/>
-          <w:sz w:val="21"/>
-          <w:szCs w:val="21"/>
-          <w:lang w:eastAsia="en-CA"/>
-        </w:rPr>
-      </w:pPr>
-      <w:r>
-        <w:rPr>
-          <w:rFonts w:ascii="Courier New" w:eastAsia="Times New Roman" w:hAnsi="Courier New" w:cs="Courier New"/>
-          <w:color w:val="3A3A3A"/>
-          <w:sz w:val="20"/>
-          <w:szCs w:val="20"/>
-          <w:lang w:eastAsia="en-CA"/>
-        </w:rPr>
-        <w:t>  //add to layout</w:t>
-      </w:r>
-    </w:p>
-    <w:p>
-      <w:pPr>
-        <w:spacing w:after="0" w:line="240" w:lineRule="auto"/>
-        <w:rPr>
-          <w:rFonts w:ascii="Courier New" w:eastAsia="Times New Roman" w:hAnsi="Courier New" w:cs="Courier New"/>
-          <w:color w:val="3A3A3A"/>
-          <w:sz w:val="21"/>
-          <w:szCs w:val="21"/>
-          <w:lang w:eastAsia="en-CA"/>
-        </w:rPr>
-      </w:pPr>
-      <w:r>
-        <w:rPr>
-          <w:rFonts w:ascii="Courier New" w:eastAsia="Times New Roman" w:hAnsi="Courier New" w:cs="Courier New"/>
-          <w:color w:val="3A3A3A"/>
-          <w:sz w:val="20"/>
-          <w:szCs w:val="20"/>
-          <w:lang w:eastAsia="en-CA"/>
-        </w:rPr>
-        <w:t>  wordLayout.addView(</w:t>
-      </w:r>
-      <w:r>
-        <w:rPr>
-          <w:rFonts w:ascii="Courier New" w:eastAsia="Times New Roman" w:hAnsi="Courier New" w:cs="Courier New"/>
-          <w:color w:val="3A3A3A"/>
-          <w:sz w:val="20"/>
-          <w:szCs w:val="20"/>
-          <w:lang w:eastAsia="en-CA"/>
-        </w:rPr>
-        <w:t>char</w:t>
-      </w:r>
-      <w:r>
-        <w:rPr>
-          <w:rFonts w:ascii="Courier New" w:eastAsia="Times New Roman" w:hAnsi="Courier New" w:cs="Courier New"/>
-          <w:color w:val="3A3A3A"/>
-          <w:sz w:val="20"/>
-          <w:szCs w:val="20"/>
-          <w:lang w:eastAsia="en-CA"/>
-        </w:rPr>
-        <w:t>act</w:t>
-      </w:r>
-      <w:r>
-        <w:rPr>
-          <w:rFonts w:ascii="Courier New" w:eastAsia="Times New Roman" w:hAnsi="Courier New" w:cs="Courier New"/>
-          <w:color w:val="3A3A3A"/>
-          <w:sz w:val="20"/>
-          <w:szCs w:val="20"/>
-          <w:lang w:eastAsia="en-CA"/>
-        </w:rPr>
-        <w:t xml:space="preserve">Views </w:t>
       </w:r>
       <w:r>
         <w:rPr>
@@ -1550,15 +2548,645 @@
     </w:p>
     <w:p>
       <w:r>
-        <w:t>step 11 check if the user won use an if statement, after we need another if statement to check if the user guessed all the letters of the target word. If its true then display  a message for the user.</w:t>
-      </w:r>
-    </w:p>
-    <w:p>
-      <w:r>
-        <w:t>Step 11 we need if statement incase the user lost after the first if use an else if statement and display a losing message.</w:t>
+        <w:t xml:space="preserve">step 11 check if the user won use an if statement, after we need another if statement to check if the user guessed all the letters of the target word. If its </w:t>
+      </w:r>
+      <w:proofErr w:type="gramStart"/>
+      <w:r>
+        <w:t>true</w:t>
+      </w:r>
+      <w:proofErr w:type="gramEnd"/>
+      <w:r>
+        <w:t xml:space="preserve"> then display  a message for the user.</w:t>
+      </w:r>
+    </w:p>
+    <w:p>
+      <w:r>
+        <w:t xml:space="preserve">Step 11 we need if statement </w:t>
+      </w:r>
+      <w:proofErr w:type="spellStart"/>
+      <w:r>
+        <w:t>incase</w:t>
+      </w:r>
+      <w:proofErr w:type="spellEnd"/>
+      <w:r>
+        <w:t xml:space="preserve"> the user lost after the first if use an else if statement and display a losing message.</w:t>
+      </w:r>
+    </w:p>
+    <w:p/>
+    <w:p>
+      <w:r>
+        <w:t>// steps for the animation</w:t>
+      </w:r>
+      <w:r>
+        <w:t xml:space="preserve"> and transition</w:t>
+      </w:r>
+    </w:p>
+    <w:p>
+      <w:r>
+        <w:t>For the default tran</w:t>
+      </w:r>
+      <w:r>
+        <w:t>s</w:t>
+      </w:r>
+      <w:r>
+        <w:t xml:space="preserve">ition </w:t>
+      </w:r>
+      <w:r>
+        <w:t xml:space="preserve">place the code inside the </w:t>
+      </w:r>
+      <w:r>
+        <w:t>button or method that will load the second screen</w:t>
+      </w:r>
+    </w:p>
+    <w:p>
+      <w:r>
+        <w:t>Here is a code that has the fade transition</w:t>
+      </w:r>
+    </w:p>
+    <w:p>
+      <w:pPr>
+        <w:rPr>
+          <w:rFonts w:ascii="Verdana" w:hAnsi="Verdana"/>
+          <w:sz w:val="24"/>
+          <w:szCs w:val="24"/>
+        </w:rPr>
+      </w:pPr>
+      <w:proofErr w:type="spellStart"/>
+      <w:r>
+        <w:rPr>
+          <w:rFonts w:ascii="Verdana" w:hAnsi="Verdana"/>
+          <w:sz w:val="24"/>
+          <w:szCs w:val="24"/>
+        </w:rPr>
+        <w:t>overridePendingTransition</w:t>
+      </w:r>
+      <w:proofErr w:type="spellEnd"/>
+      <w:r>
+        <w:rPr>
+          <w:rFonts w:ascii="Verdana" w:hAnsi="Verdana"/>
+          <w:sz w:val="24"/>
+          <w:szCs w:val="24"/>
+        </w:rPr>
+        <w:t>(</w:t>
+      </w:r>
+      <w:proofErr w:type="spellStart"/>
+      <w:r>
+        <w:rPr>
+          <w:rFonts w:ascii="Verdana" w:hAnsi="Verdana"/>
+          <w:sz w:val="24"/>
+          <w:szCs w:val="24"/>
+        </w:rPr>
+        <w:t>android.R.anim.</w:t>
+      </w:r>
+      <w:r>
+        <w:rPr>
+          <w:rFonts w:ascii="Verdana" w:hAnsi="Verdana"/>
+          <w:sz w:val="24"/>
+          <w:szCs w:val="24"/>
+        </w:rPr>
+        <w:t>fade_in</w:t>
+      </w:r>
+      <w:proofErr w:type="spellEnd"/>
+      <w:r>
+        <w:rPr>
+          <w:rFonts w:ascii="Verdana" w:hAnsi="Verdana"/>
+          <w:sz w:val="24"/>
+          <w:szCs w:val="24"/>
+        </w:rPr>
+        <w:t xml:space="preserve">, </w:t>
+      </w:r>
+      <w:proofErr w:type="spellStart"/>
+      <w:r>
+        <w:rPr>
+          <w:rFonts w:ascii="Verdana" w:hAnsi="Verdana"/>
+          <w:sz w:val="24"/>
+          <w:szCs w:val="24"/>
+        </w:rPr>
+        <w:t>android.R.anim.fade_out</w:t>
+      </w:r>
+      <w:proofErr w:type="spellEnd"/>
+      <w:r>
+        <w:rPr>
+          <w:rFonts w:ascii="Verdana" w:hAnsi="Verdana"/>
+          <w:sz w:val="24"/>
+          <w:szCs w:val="24"/>
+        </w:rPr>
+        <w:t>);</w:t>
+      </w:r>
+    </w:p>
+    <w:p>
+      <w:pPr>
+        <w:rPr>
+          <w:rFonts w:ascii="Verdana" w:hAnsi="Verdana"/>
+          <w:sz w:val="24"/>
+          <w:szCs w:val="24"/>
+        </w:rPr>
+      </w:pPr>
+    </w:p>
+    <w:p>
+      <w:pPr>
+        <w:rPr>
+          <w:rFonts w:ascii="Verdana" w:hAnsi="Verdana"/>
+          <w:b/>
+          <w:bCs/>
+          <w:sz w:val="24"/>
+          <w:szCs w:val="24"/>
+        </w:rPr>
+      </w:pPr>
+      <w:r>
+        <w:rPr>
+          <w:rFonts w:ascii="Verdana" w:hAnsi="Verdana"/>
+          <w:sz w:val="24"/>
+          <w:szCs w:val="24"/>
+        </w:rPr>
+        <w:t xml:space="preserve">//animation you would need to create an animation resource folder then inside create a animation resource and name it </w:t>
+      </w:r>
+      <w:r>
+        <w:rPr>
+          <w:rFonts w:ascii="Verdana" w:hAnsi="Verdana"/>
+          <w:sz w:val="24"/>
+          <w:szCs w:val="24"/>
+        </w:rPr>
+        <w:t xml:space="preserve">according to its purpose after that you would need </w:t>
+      </w:r>
+      <w:r>
+        <w:rPr>
+          <w:rFonts w:ascii="Verdana" w:hAnsi="Verdana"/>
+          <w:sz w:val="24"/>
+          <w:szCs w:val="24"/>
+        </w:rPr>
+        <w:t>add the code that will execute the animation -</w:t>
+      </w:r>
+      <w:r>
+        <w:rPr>
+          <w:rFonts w:ascii="Verdana" w:hAnsi="Verdana"/>
+          <w:sz w:val="24"/>
+          <w:szCs w:val="24"/>
+        </w:rPr>
+        <w:sym w:font="Wingdings" w:char="F0E0"/>
+      </w:r>
+      <w:r>
+        <w:rPr>
+          <w:rFonts w:ascii="Verdana" w:hAnsi="Verdana"/>
+          <w:sz w:val="24"/>
+          <w:szCs w:val="24"/>
+        </w:rPr>
+        <w:t xml:space="preserve"> I’ll a rotation method here </w:t>
+      </w:r>
+      <w:r>
+        <w:rPr>
+          <w:rFonts w:ascii="Verdana" w:hAnsi="Verdana"/>
+          <w:sz w:val="24"/>
+          <w:szCs w:val="24"/>
+        </w:rPr>
+        <w:sym w:font="Wingdings" w:char="F0E0"/>
+      </w:r>
+      <w:r>
+        <w:rPr>
+          <w:rFonts w:ascii="Verdana" w:hAnsi="Verdana"/>
+          <w:sz w:val="24"/>
+          <w:szCs w:val="24"/>
+        </w:rPr>
+        <w:t xml:space="preserve">  </w:t>
+      </w:r>
+      <w:r>
+        <w:rPr>
+          <w:rFonts w:ascii="Verdana" w:hAnsi="Verdana"/>
+          <w:b/>
+          <w:bCs/>
+          <w:sz w:val="24"/>
+          <w:szCs w:val="24"/>
+        </w:rPr>
+        <w:t>&lt;rotate</w:t>
+      </w:r>
+      <w:r>
+        <w:rPr>
+          <w:rFonts w:ascii="Verdana" w:hAnsi="Verdana"/>
+          <w:b/>
+          <w:bCs/>
+          <w:sz w:val="24"/>
+          <w:szCs w:val="24"/>
+        </w:rPr>
+        <w:br/>
+        <w:t xml:space="preserve">    </w:t>
+      </w:r>
+      <w:proofErr w:type="spellStart"/>
+      <w:r>
+        <w:rPr>
+          <w:rFonts w:ascii="Verdana" w:hAnsi="Verdana"/>
+          <w:b/>
+          <w:bCs/>
+          <w:sz w:val="24"/>
+          <w:szCs w:val="24"/>
+        </w:rPr>
+        <w:t>android:fromDegrees</w:t>
+      </w:r>
+      <w:proofErr w:type="spellEnd"/>
+      <w:r>
+        <w:rPr>
+          <w:rFonts w:ascii="Verdana" w:hAnsi="Verdana"/>
+          <w:b/>
+          <w:bCs/>
+          <w:sz w:val="24"/>
+          <w:szCs w:val="24"/>
+        </w:rPr>
+        <w:t>="0"</w:t>
+      </w:r>
+      <w:r>
+        <w:rPr>
+          <w:rFonts w:ascii="Verdana" w:hAnsi="Verdana"/>
+          <w:b/>
+          <w:bCs/>
+          <w:sz w:val="24"/>
+          <w:szCs w:val="24"/>
+        </w:rPr>
+        <w:br/>
+        <w:t xml:space="preserve">    </w:t>
+      </w:r>
+      <w:proofErr w:type="spellStart"/>
+      <w:r>
+        <w:rPr>
+          <w:rFonts w:ascii="Verdana" w:hAnsi="Verdana"/>
+          <w:b/>
+          <w:bCs/>
+          <w:sz w:val="24"/>
+          <w:szCs w:val="24"/>
+        </w:rPr>
+        <w:t>android:toDegrees</w:t>
+      </w:r>
+      <w:proofErr w:type="spellEnd"/>
+      <w:r>
+        <w:rPr>
+          <w:rFonts w:ascii="Verdana" w:hAnsi="Verdana"/>
+          <w:b/>
+          <w:bCs/>
+          <w:sz w:val="24"/>
+          <w:szCs w:val="24"/>
+        </w:rPr>
+        <w:t>="360"</w:t>
+      </w:r>
+      <w:r>
+        <w:rPr>
+          <w:rFonts w:ascii="Verdana" w:hAnsi="Verdana"/>
+          <w:b/>
+          <w:bCs/>
+          <w:sz w:val="24"/>
+          <w:szCs w:val="24"/>
+        </w:rPr>
+        <w:br/>
+        <w:t xml:space="preserve">    </w:t>
+      </w:r>
+      <w:proofErr w:type="spellStart"/>
+      <w:r>
+        <w:rPr>
+          <w:rFonts w:ascii="Verdana" w:hAnsi="Verdana"/>
+          <w:b/>
+          <w:bCs/>
+          <w:sz w:val="24"/>
+          <w:szCs w:val="24"/>
+        </w:rPr>
+        <w:t>android:pivotX</w:t>
+      </w:r>
+      <w:proofErr w:type="spellEnd"/>
+      <w:r>
+        <w:rPr>
+          <w:rFonts w:ascii="Verdana" w:hAnsi="Verdana"/>
+          <w:b/>
+          <w:bCs/>
+          <w:sz w:val="24"/>
+          <w:szCs w:val="24"/>
+        </w:rPr>
+        <w:t>="50%"</w:t>
+      </w:r>
+      <w:r>
+        <w:rPr>
+          <w:rFonts w:ascii="Verdana" w:hAnsi="Verdana"/>
+          <w:b/>
+          <w:bCs/>
+          <w:sz w:val="24"/>
+          <w:szCs w:val="24"/>
+        </w:rPr>
+        <w:br/>
+        <w:t xml:space="preserve">    </w:t>
+      </w:r>
+      <w:proofErr w:type="spellStart"/>
+      <w:r>
+        <w:rPr>
+          <w:rFonts w:ascii="Verdana" w:hAnsi="Verdana"/>
+          <w:b/>
+          <w:bCs/>
+          <w:sz w:val="24"/>
+          <w:szCs w:val="24"/>
+        </w:rPr>
+        <w:t>android:pivotY</w:t>
+      </w:r>
+      <w:proofErr w:type="spellEnd"/>
+      <w:r>
+        <w:rPr>
+          <w:rFonts w:ascii="Verdana" w:hAnsi="Verdana"/>
+          <w:b/>
+          <w:bCs/>
+          <w:sz w:val="24"/>
+          <w:szCs w:val="24"/>
+        </w:rPr>
+        <w:t>="50%"</w:t>
+      </w:r>
+      <w:r>
+        <w:rPr>
+          <w:rFonts w:ascii="Verdana" w:hAnsi="Verdana"/>
+          <w:b/>
+          <w:bCs/>
+          <w:sz w:val="24"/>
+          <w:szCs w:val="24"/>
+        </w:rPr>
+        <w:br/>
+        <w:t xml:space="preserve">    </w:t>
+      </w:r>
+      <w:proofErr w:type="spellStart"/>
+      <w:r>
+        <w:rPr>
+          <w:rFonts w:ascii="Verdana" w:hAnsi="Verdana"/>
+          <w:b/>
+          <w:bCs/>
+          <w:sz w:val="24"/>
+          <w:szCs w:val="24"/>
+        </w:rPr>
+        <w:t>android:duration</w:t>
+      </w:r>
+      <w:proofErr w:type="spellEnd"/>
+      <w:r>
+        <w:rPr>
+          <w:rFonts w:ascii="Verdana" w:hAnsi="Verdana"/>
+          <w:b/>
+          <w:bCs/>
+          <w:sz w:val="24"/>
+          <w:szCs w:val="24"/>
+        </w:rPr>
+        <w:t>="500" /&gt;</w:t>
+      </w:r>
+      <w:r>
+        <w:rPr>
+          <w:rFonts w:ascii="Verdana" w:hAnsi="Verdana"/>
+          <w:b/>
+          <w:bCs/>
+          <w:sz w:val="24"/>
+          <w:szCs w:val="24"/>
+        </w:rPr>
+        <w:br/>
+        <w:t>&lt;/set&gt;</w:t>
+      </w:r>
+    </w:p>
+    <w:p>
+      <w:pPr>
+        <w:rPr>
+          <w:rFonts w:ascii="Verdana" w:hAnsi="Verdana"/>
+          <w:sz w:val="24"/>
+          <w:szCs w:val="24"/>
+        </w:rPr>
+      </w:pPr>
+      <w:r>
+        <w:rPr>
+          <w:rFonts w:ascii="Verdana" w:hAnsi="Verdana"/>
+          <w:sz w:val="24"/>
+          <w:szCs w:val="24"/>
+        </w:rPr>
+        <w:t xml:space="preserve">After you create the resource go back in your activity class and </w:t>
+      </w:r>
+      <w:r>
+        <w:rPr>
+          <w:rFonts w:ascii="Verdana" w:hAnsi="Verdana"/>
+          <w:sz w:val="24"/>
+          <w:szCs w:val="24"/>
+        </w:rPr>
+        <w:t xml:space="preserve">declare the </w:t>
+      </w:r>
+      <w:r>
+        <w:rPr>
+          <w:rFonts w:ascii="Verdana" w:hAnsi="Verdana"/>
+          <w:sz w:val="24"/>
+          <w:szCs w:val="24"/>
+        </w:rPr>
+        <w:t>animation variable</w:t>
+      </w:r>
+      <w:r>
+        <w:rPr>
+          <w:rFonts w:ascii="Verdana" w:hAnsi="Verdana"/>
+          <w:sz w:val="24"/>
+          <w:szCs w:val="24"/>
+        </w:rPr>
+        <w:t xml:space="preserve"> like so </w:t>
+      </w:r>
+      <w:proofErr w:type="spellStart"/>
+      <w:r>
+        <w:rPr>
+          <w:rFonts w:ascii="Verdana" w:hAnsi="Verdana"/>
+          <w:sz w:val="24"/>
+          <w:szCs w:val="24"/>
+        </w:rPr>
+        <w:t>rotateAnimation</w:t>
+      </w:r>
+      <w:proofErr w:type="spellEnd"/>
+      <w:r>
+        <w:rPr>
+          <w:rFonts w:ascii="Verdana" w:hAnsi="Verdana"/>
+          <w:sz w:val="24"/>
+          <w:szCs w:val="24"/>
+        </w:rPr>
+        <w:t xml:space="preserve"> right beneath the activity extends</w:t>
+      </w:r>
+    </w:p>
+    <w:p>
+      <w:pPr>
+        <w:rPr>
+          <w:rFonts w:ascii="Verdana" w:hAnsi="Verdana"/>
+          <w:sz w:val="24"/>
+          <w:szCs w:val="24"/>
+        </w:rPr>
+      </w:pPr>
+      <w:r>
+        <w:rPr>
+          <w:rFonts w:ascii="Verdana" w:hAnsi="Verdana"/>
+          <w:sz w:val="24"/>
+          <w:szCs w:val="24"/>
+        </w:rPr>
+        <w:t>After that you would to initialize it</w:t>
+      </w:r>
+      <w:r>
+        <w:rPr>
+          <w:rFonts w:ascii="Verdana" w:hAnsi="Verdana"/>
+          <w:sz w:val="24"/>
+          <w:szCs w:val="24"/>
+        </w:rPr>
+        <w:t xml:space="preserve"> in </w:t>
+      </w:r>
+      <w:proofErr w:type="spellStart"/>
+      <w:r>
+        <w:rPr>
+          <w:rFonts w:ascii="Verdana" w:hAnsi="Verdana"/>
+          <w:sz w:val="24"/>
+          <w:szCs w:val="24"/>
+        </w:rPr>
+        <w:t>oncreate</w:t>
+      </w:r>
+      <w:proofErr w:type="spellEnd"/>
+      <w:r>
+        <w:rPr>
+          <w:rFonts w:ascii="Verdana" w:hAnsi="Verdana"/>
+          <w:sz w:val="24"/>
+          <w:szCs w:val="24"/>
+        </w:rPr>
+        <w:t xml:space="preserve">  </w:t>
+      </w:r>
+      <w:proofErr w:type="spellStart"/>
+      <w:r>
+        <w:rPr>
+          <w:rFonts w:ascii="Verdana" w:hAnsi="Verdana"/>
+          <w:sz w:val="24"/>
+          <w:szCs w:val="24"/>
+        </w:rPr>
+        <w:t>rotateAnimation</w:t>
+      </w:r>
+      <w:proofErr w:type="spellEnd"/>
+      <w:r>
+        <w:rPr>
+          <w:rFonts w:ascii="Verdana" w:hAnsi="Verdana"/>
+          <w:sz w:val="24"/>
+          <w:szCs w:val="24"/>
+        </w:rPr>
+        <w:t xml:space="preserve"> = </w:t>
+      </w:r>
+      <w:proofErr w:type="spellStart"/>
+      <w:r>
+        <w:rPr>
+          <w:rFonts w:ascii="Verdana" w:hAnsi="Verdana"/>
+          <w:sz w:val="24"/>
+          <w:szCs w:val="24"/>
+        </w:rPr>
+        <w:t>AnimationUtils.LoadAnimation</w:t>
+      </w:r>
+      <w:proofErr w:type="spellEnd"/>
+      <w:r>
+        <w:rPr>
+          <w:rFonts w:ascii="Verdana" w:hAnsi="Verdana"/>
+          <w:sz w:val="24"/>
+          <w:szCs w:val="24"/>
+        </w:rPr>
+        <w:t xml:space="preserve">( this, </w:t>
+      </w:r>
+      <w:proofErr w:type="spellStart"/>
+      <w:r>
+        <w:rPr>
+          <w:rFonts w:ascii="Verdana" w:hAnsi="Verdana"/>
+          <w:sz w:val="24"/>
+          <w:szCs w:val="24"/>
+        </w:rPr>
+        <w:t>R.anim.rotate</w:t>
+      </w:r>
+      <w:proofErr w:type="spellEnd"/>
+      <w:r>
+        <w:rPr>
+          <w:rFonts w:ascii="Verdana" w:hAnsi="Verdana"/>
+          <w:sz w:val="24"/>
+          <w:szCs w:val="24"/>
+        </w:rPr>
+        <w:t>);</w:t>
+      </w:r>
+    </w:p>
+    <w:p>
+      <w:pPr>
+        <w:rPr>
+          <w:rFonts w:ascii="Verdana" w:hAnsi="Verdana"/>
+          <w:sz w:val="24"/>
+          <w:szCs w:val="24"/>
+        </w:rPr>
+      </w:pPr>
+      <w:r>
+        <w:rPr>
+          <w:rFonts w:ascii="Verdana" w:hAnsi="Verdana"/>
+          <w:sz w:val="24"/>
+          <w:szCs w:val="24"/>
+        </w:rPr>
+        <w:t>And finally add the code that will start in within the button/method you want to use --</w:t>
+      </w:r>
+      <w:r>
+        <w:rPr>
+          <w:rFonts w:ascii="Verdana" w:hAnsi="Verdana"/>
+          <w:sz w:val="24"/>
+          <w:szCs w:val="24"/>
+        </w:rPr>
+        <w:sym w:font="Wingdings" w:char="F0E0"/>
+      </w:r>
+      <w:r>
+        <w:rPr>
+          <w:rFonts w:ascii="Verdana" w:hAnsi="Verdana"/>
+          <w:sz w:val="24"/>
+          <w:szCs w:val="24"/>
+        </w:rPr>
+        <w:t xml:space="preserve"> </w:t>
+      </w:r>
+      <w:proofErr w:type="spellStart"/>
+      <w:r>
+        <w:rPr>
+          <w:rFonts w:ascii="Verdana" w:hAnsi="Verdana"/>
+          <w:sz w:val="24"/>
+          <w:szCs w:val="24"/>
+        </w:rPr>
+        <w:t>v.</w:t>
+      </w:r>
+      <w:r>
+        <w:rPr>
+          <w:rFonts w:ascii="Verdana" w:hAnsi="Verdana"/>
+          <w:sz w:val="24"/>
+          <w:szCs w:val="24"/>
+        </w:rPr>
+        <w:t>start</w:t>
+      </w:r>
+      <w:r>
+        <w:rPr>
+          <w:rFonts w:ascii="Verdana" w:hAnsi="Verdana"/>
+          <w:sz w:val="24"/>
+          <w:szCs w:val="24"/>
+        </w:rPr>
+        <w:t>Animation</w:t>
+      </w:r>
+      <w:proofErr w:type="spellEnd"/>
+      <w:r>
+        <w:rPr>
+          <w:rFonts w:ascii="Verdana" w:hAnsi="Verdana"/>
+          <w:sz w:val="24"/>
+          <w:szCs w:val="24"/>
+        </w:rPr>
+        <w:t>(</w:t>
+      </w:r>
+      <w:proofErr w:type="spellStart"/>
+      <w:r>
+        <w:rPr>
+          <w:rFonts w:ascii="Verdana" w:hAnsi="Verdana"/>
+          <w:sz w:val="24"/>
+          <w:szCs w:val="24"/>
+        </w:rPr>
+        <w:t>rotateAnimation</w:t>
+      </w:r>
+      <w:proofErr w:type="spellEnd"/>
+      <w:r>
+        <w:rPr>
+          <w:rFonts w:ascii="Verdana" w:hAnsi="Verdana"/>
+          <w:sz w:val="24"/>
+          <w:szCs w:val="24"/>
+        </w:rPr>
+        <w:t>);</w:t>
       </w:r>
       <w:bookmarkStart w:id="0" w:name="_GoBack"/>
       <w:bookmarkEnd w:id="0"/>
+    </w:p>
+    <w:p>
+      <w:pPr>
+        <w:rPr>
+          <w:rFonts w:ascii="Verdana" w:hAnsi="Verdana"/>
+          <w:sz w:val="24"/>
+          <w:szCs w:val="24"/>
+        </w:rPr>
+      </w:pPr>
     </w:p>
     <w:sectPr>
       <w:pgSz w:w="12240" w:h="15840"/>
@@ -1850,6 +3478,7 @@
     <w:lsdException w:name="HTML Sample" w:semiHidden="1" w:unhideWhenUsed="1"/>
     <w:lsdException w:name="HTML Typewriter" w:semiHidden="1" w:unhideWhenUsed="1"/>
     <w:lsdException w:name="HTML Variable" w:semiHidden="1" w:unhideWhenUsed="1"/>
+    <w:lsdException w:name="Normal Table" w:semiHidden="1" w:unhideWhenUsed="1"/>
     <w:lsdException w:name="annotation subject" w:semiHidden="1" w:unhideWhenUsed="1"/>
     <w:lsdException w:name="No List" w:semiHidden="1" w:unhideWhenUsed="1"/>
     <w:lsdException w:name="Outline List 1" w:semiHidden="1" w:unhideWhenUsed="1"/>
@@ -1895,9 +3524,11 @@
     <w:lsdException w:name="Table Subtle 1" w:semiHidden="1" w:unhideWhenUsed="1"/>
     <w:lsdException w:name="Table Subtle 2" w:semiHidden="1" w:unhideWhenUsed="1"/>
     <w:lsdException w:name="Table Web 1" w:semiHidden="1" w:unhideWhenUsed="1"/>
+    <w:lsdException w:name="Table Web 2" w:semiHidden="1" w:unhideWhenUsed="1"/>
     <w:lsdException w:name="Table Web 3" w:semiHidden="1" w:unhideWhenUsed="1"/>
     <w:lsdException w:name="Balloon Text" w:semiHidden="1" w:unhideWhenUsed="1"/>
     <w:lsdException w:name="Table Grid" w:uiPriority="39"/>
+    <w:lsdException w:name="Table Theme" w:semiHidden="1" w:unhideWhenUsed="1"/>
     <w:lsdException w:name="Placeholder Text" w:semiHidden="1"/>
     <w:lsdException w:name="No Spacing" w:uiPriority="1" w:qFormat="1"/>
     <w:lsdException w:name="Light Shading" w:uiPriority="60"/>

</xml_diff>